<commit_message>
Iteration plans for Transition Phase
</commit_message>
<xml_diff>
--- a/Documentation/Iteration Plans/Iteration plan 1 Transition Phase.docx
+++ b/Documentation/Iteration Plans/Iteration plan 1 Transition Phase.docx
@@ -207,7 +207,7 @@
               <w:rPr>
                 <w:rtl w:val="0"/>
               </w:rPr>
-              <w:t xml:space="preserve">11/10/19</w:t>
+              <w:t xml:space="preserve">7/10/19</w:t>
             </w:r>
           </w:p>
         </w:tc>
@@ -240,7 +240,7 @@
               <w:rPr>
                 <w:rtl w:val="0"/>
               </w:rPr>
-              <w:t xml:space="preserve">11/10/19</w:t>
+              <w:t xml:space="preserve">7/10/19</w:t>
             </w:r>
           </w:p>
         </w:tc>
@@ -273,7 +273,7 @@
               <w:rPr>
                 <w:rtl w:val="0"/>
               </w:rPr>
-              <w:t xml:space="preserve">11/10/19</w:t>
+              <w:t xml:space="preserve">7/10/19</w:t>
             </w:r>
           </w:p>
         </w:tc>
@@ -812,6 +812,17 @@
                 <w:rFonts w:ascii="Arial" w:cs="Arial" w:eastAsia="Arial" w:hAnsi="Arial"/>
               </w:rPr>
             </w:pPr>
+            <w:hyperlink r:id="rId6">
+              <w:r>
+                <w:rPr>
+                  <w:rFonts w:ascii="Arial" w:cs="Arial" w:eastAsia="Arial" w:hAnsi="Arial"/>
+                  <w:color w:val="1155cc"/>
+                  <w:u w:val="single"/>
+                  <w:rtl w:val="0"/>
+                </w:rPr>
+                <w:t xml:space="preserve">Complete</w:t>
+              </w:r>
+            </w:hyperlink>
             <w:r>
               <w:rPr>
                 <w:rtl w:val="0"/>
@@ -875,27 +886,31 @@
             </w:pPr>
             <w:r>
               <w:rPr>
-                <w:rtl w:val="0"/>
-              </w:rPr>
-            </w:r>
-          </w:p>
-        </w:tc>
-        <w:tc>
-          <w:tcPr>
-            <w:shd w:fill="auto" w:val="clear"/>
-            <w:vAlign w:val="center"/>
-          </w:tcPr>
-          <w:p>
-            <w:pPr>
-              <w:widowControl w:val="1"/>
-              <w:rPr>
-                <w:rFonts w:ascii="Arial" w:cs="Arial" w:eastAsia="Arial" w:hAnsi="Arial"/>
-              </w:rPr>
-            </w:pPr>
-            <w:r>
-              <w:rPr>
-                <w:rtl w:val="0"/>
-              </w:rPr>
+                <w:rFonts w:ascii="Arial" w:cs="Arial" w:eastAsia="Arial" w:hAnsi="Arial"/>
+                <w:rtl w:val="0"/>
+              </w:rPr>
+              <w:t xml:space="preserve">1</w:t>
+            </w:r>
+          </w:p>
+        </w:tc>
+        <w:tc>
+          <w:tcPr>
+            <w:shd w:fill="auto" w:val="clear"/>
+            <w:vAlign w:val="center"/>
+          </w:tcPr>
+          <w:p>
+            <w:pPr>
+              <w:widowControl w:val="1"/>
+              <w:rPr>
+                <w:rFonts w:ascii="Arial" w:cs="Arial" w:eastAsia="Arial" w:hAnsi="Arial"/>
+              </w:rPr>
+            </w:pPr>
+            <w:r>
+              <w:rPr>
+                <w:rFonts w:ascii="Arial" w:cs="Arial" w:eastAsia="Arial" w:hAnsi="Arial"/>
+                <w:rtl w:val="0"/>
+              </w:rPr>
+              <w:t xml:space="preserve">0</w:t>
             </w:r>
           </w:p>
         </w:tc>
@@ -972,6 +987,17 @@
                 <w:rFonts w:ascii="Arial" w:cs="Arial" w:eastAsia="Arial" w:hAnsi="Arial"/>
               </w:rPr>
             </w:pPr>
+            <w:hyperlink r:id="rId7">
+              <w:r>
+                <w:rPr>
+                  <w:rFonts w:ascii="Arial" w:cs="Arial" w:eastAsia="Arial" w:hAnsi="Arial"/>
+                  <w:color w:val="1155cc"/>
+                  <w:u w:val="single"/>
+                  <w:rtl w:val="0"/>
+                </w:rPr>
+                <w:t xml:space="preserve">Complete</w:t>
+              </w:r>
+            </w:hyperlink>
             <w:r>
               <w:rPr>
                 <w:rtl w:val="0"/>
@@ -1132,6 +1158,17 @@
                 <w:rFonts w:ascii="Arial" w:cs="Arial" w:eastAsia="Arial" w:hAnsi="Arial"/>
               </w:rPr>
             </w:pPr>
+            <w:hyperlink r:id="rId8">
+              <w:r>
+                <w:rPr>
+                  <w:rFonts w:ascii="Arial" w:cs="Arial" w:eastAsia="Arial" w:hAnsi="Arial"/>
+                  <w:color w:val="1155cc"/>
+                  <w:u w:val="single"/>
+                  <w:rtl w:val="0"/>
+                </w:rPr>
+                <w:t xml:space="preserve">Complete</w:t>
+              </w:r>
+            </w:hyperlink>
             <w:r>
               <w:rPr>
                 <w:rtl w:val="0"/>
@@ -1294,202 +1331,52 @@
             </w:pPr>
             <w:r>
               <w:rPr>
-                <w:rtl w:val="0"/>
-              </w:rPr>
-            </w:r>
-          </w:p>
-        </w:tc>
-        <w:tc>
-          <w:tcPr>
-            <w:shd w:fill="auto" w:val="clear"/>
-            <w:vAlign w:val="center"/>
-          </w:tcPr>
-          <w:p>
-            <w:pPr>
-              <w:widowControl w:val="1"/>
-              <w:rPr>
-                <w:rFonts w:ascii="Arial" w:cs="Arial" w:eastAsia="Arial" w:hAnsi="Arial"/>
-              </w:rPr>
-            </w:pPr>
-            <w:r>
-              <w:rPr>
-                <w:rtl w:val="0"/>
-              </w:rPr>
-            </w:r>
-          </w:p>
-        </w:tc>
-        <w:tc>
-          <w:tcPr>
-            <w:shd w:fill="auto" w:val="clear"/>
-            <w:vAlign w:val="center"/>
-          </w:tcPr>
-          <w:p>
-            <w:pPr>
-              <w:widowControl w:val="1"/>
-              <w:rPr>
-                <w:rFonts w:ascii="Arial" w:cs="Arial" w:eastAsia="Arial" w:hAnsi="Arial"/>
-              </w:rPr>
-            </w:pPr>
-            <w:r>
-              <w:rPr>
-                <w:rtl w:val="0"/>
-              </w:rPr>
-            </w:r>
-          </w:p>
-        </w:tc>
-        <w:tc>
-          <w:tcPr>
-            <w:shd w:fill="auto" w:val="clear"/>
-            <w:vAlign w:val="center"/>
-          </w:tcPr>
-          <w:p>
-            <w:pPr>
-              <w:widowControl w:val="1"/>
-              <w:rPr>
-                <w:rFonts w:ascii="Arial" w:cs="Arial" w:eastAsia="Arial" w:hAnsi="Arial"/>
-              </w:rPr>
-            </w:pPr>
-            <w:r>
-              <w:rPr>
-                <w:rtl w:val="0"/>
-              </w:rPr>
-            </w:r>
-          </w:p>
-        </w:tc>
-        <w:tc>
-          <w:tcPr>
-            <w:shd w:fill="auto" w:val="clear"/>
-            <w:vAlign w:val="center"/>
-          </w:tcPr>
-          <w:p>
-            <w:pPr>
-              <w:widowControl w:val="1"/>
-              <w:rPr>
-                <w:rFonts w:ascii="Arial" w:cs="Arial" w:eastAsia="Arial" w:hAnsi="Arial"/>
-              </w:rPr>
-            </w:pPr>
-            <w:r>
-              <w:rPr>
-                <w:rtl w:val="0"/>
-              </w:rPr>
-            </w:r>
-          </w:p>
-        </w:tc>
-      </w:tr>
-      <w:tr>
-        <w:trPr>
-          <w:trHeight w:val="220" w:hRule="atLeast"/>
-        </w:trPr>
-        <w:tc>
-          <w:tcPr/>
-          <w:p>
-            <w:pPr>
-              <w:widowControl w:val="1"/>
-              <w:rPr>
-                <w:rFonts w:ascii="Arial" w:cs="Arial" w:eastAsia="Arial" w:hAnsi="Arial"/>
-              </w:rPr>
-            </w:pPr>
-            <w:r>
-              <w:rPr>
-                <w:rFonts w:ascii="Arial" w:cs="Arial" w:eastAsia="Arial" w:hAnsi="Arial"/>
-                <w:rtl w:val="0"/>
-              </w:rPr>
-              <w:t xml:space="preserve">1.5</w:t>
-            </w:r>
-          </w:p>
-        </w:tc>
-        <w:tc>
-          <w:tcPr>
-            <w:shd w:fill="auto" w:val="clear"/>
-          </w:tcPr>
-          <w:p>
-            <w:pPr>
-              <w:widowControl w:val="1"/>
-              <w:rPr>
-                <w:rFonts w:ascii="Arial" w:cs="Arial" w:eastAsia="Arial" w:hAnsi="Arial"/>
-              </w:rPr>
-            </w:pPr>
-            <w:r>
-              <w:rPr>
-                <w:rFonts w:ascii="Arial" w:cs="Arial" w:eastAsia="Arial" w:hAnsi="Arial"/>
-                <w:rtl w:val="0"/>
-              </w:rPr>
-              <w:t xml:space="preserve">Resolve second batch of identified issues</w:t>
-            </w:r>
-          </w:p>
-        </w:tc>
-        <w:tc>
-          <w:tcPr/>
-          <w:p>
-            <w:pPr>
-              <w:widowControl w:val="1"/>
-              <w:rPr>
-                <w:rFonts w:ascii="Arial" w:cs="Arial" w:eastAsia="Arial" w:hAnsi="Arial"/>
-              </w:rPr>
-            </w:pPr>
-            <w:r>
-              <w:rPr>
-                <w:rFonts w:ascii="Arial" w:cs="Arial" w:eastAsia="Arial" w:hAnsi="Arial"/>
-                <w:rtl w:val="0"/>
-              </w:rPr>
-              <w:t xml:space="preserve">Issues identified by second wave of testing complete, This will expand into potentially more issues</w:t>
-            </w:r>
-          </w:p>
-        </w:tc>
-        <w:tc>
-          <w:tcPr>
-            <w:shd w:fill="auto" w:val="clear"/>
-            <w:vAlign w:val="center"/>
-          </w:tcPr>
-          <w:p>
-            <w:pPr>
-              <w:widowControl w:val="1"/>
-              <w:rPr>
-                <w:rFonts w:ascii="Arial" w:cs="Arial" w:eastAsia="Arial" w:hAnsi="Arial"/>
-              </w:rPr>
-            </w:pPr>
-            <w:r>
-              <w:rPr>
-                <w:rtl w:val="0"/>
-              </w:rPr>
-            </w:r>
-          </w:p>
-        </w:tc>
-        <w:tc>
-          <w:tcPr>
-            <w:shd w:fill="auto" w:val="clear"/>
-            <w:vAlign w:val="center"/>
-          </w:tcPr>
-          <w:p>
-            <w:pPr>
-              <w:widowControl w:val="1"/>
-              <w:rPr>
-                <w:rFonts w:ascii="Arial" w:cs="Arial" w:eastAsia="Arial" w:hAnsi="Arial"/>
-              </w:rPr>
-            </w:pPr>
-            <w:r>
-              <w:rPr>
-                <w:rtl w:val="0"/>
-              </w:rPr>
-            </w:r>
-          </w:p>
-        </w:tc>
-        <w:tc>
-          <w:tcPr>
-            <w:shd w:fill="auto" w:val="clear"/>
-            <w:vAlign w:val="center"/>
-          </w:tcPr>
-          <w:p>
-            <w:pPr>
-              <w:widowControl w:val="1"/>
-              <w:rPr>
-                <w:rFonts w:ascii="Arial" w:cs="Arial" w:eastAsia="Arial" w:hAnsi="Arial"/>
-              </w:rPr>
-            </w:pPr>
-            <w:r>
-              <w:rPr>
-                <w:rtl w:val="0"/>
-              </w:rPr>
+                <w:rFonts w:ascii="Arial" w:cs="Arial" w:eastAsia="Arial" w:hAnsi="Arial"/>
+                <w:rtl w:val="0"/>
+              </w:rPr>
+              <w:t xml:space="preserve">Complete</w:t>
+            </w:r>
+          </w:p>
+        </w:tc>
+        <w:tc>
+          <w:tcPr>
+            <w:shd w:fill="auto" w:val="clear"/>
+            <w:vAlign w:val="center"/>
+          </w:tcPr>
+          <w:p>
+            <w:pPr>
+              <w:widowControl w:val="1"/>
+              <w:rPr>
+                <w:rFonts w:ascii="Arial" w:cs="Arial" w:eastAsia="Arial" w:hAnsi="Arial"/>
+              </w:rPr>
+            </w:pPr>
+            <w:r>
+              <w:rPr>
+                <w:rFonts w:ascii="Arial" w:cs="Arial" w:eastAsia="Arial" w:hAnsi="Arial"/>
+                <w:rtl w:val="0"/>
+              </w:rPr>
+              <w:t xml:space="preserve">Team</w:t>
+            </w:r>
+          </w:p>
+        </w:tc>
+        <w:tc>
+          <w:tcPr>
+            <w:shd w:fill="auto" w:val="clear"/>
+            <w:vAlign w:val="center"/>
+          </w:tcPr>
+          <w:p>
+            <w:pPr>
+              <w:widowControl w:val="1"/>
+              <w:rPr>
+                <w:rFonts w:ascii="Arial" w:cs="Arial" w:eastAsia="Arial" w:hAnsi="Arial"/>
+              </w:rPr>
+            </w:pPr>
+            <w:r>
+              <w:rPr>
+                <w:rFonts w:ascii="Arial" w:cs="Arial" w:eastAsia="Arial" w:hAnsi="Arial"/>
+                <w:rtl w:val="0"/>
+              </w:rPr>
+              <w:t xml:space="preserve">See Work items 4.x</w:t>
             </w:r>
           </w:p>
         </w:tc>
@@ -1547,26 +1434,30 @@
             </w:pPr>
             <w:r>
               <w:rPr>
-                <w:rtl w:val="0"/>
-              </w:rPr>
-            </w:r>
-          </w:p>
-        </w:tc>
-        <w:tc>
-          <w:tcPr>
-            <w:shd w:fill="auto" w:val="clear"/>
-          </w:tcPr>
-          <w:p>
-            <w:pPr>
-              <w:widowControl w:val="1"/>
-              <w:rPr>
-                <w:rFonts w:ascii="Arial" w:cs="Arial" w:eastAsia="Arial" w:hAnsi="Arial"/>
-              </w:rPr>
-            </w:pPr>
-            <w:r>
-              <w:rPr>
-                <w:rtl w:val="0"/>
-              </w:rPr>
+                <w:rFonts w:ascii="Arial" w:cs="Arial" w:eastAsia="Arial" w:hAnsi="Arial"/>
+                <w:rtl w:val="0"/>
+              </w:rPr>
+              <w:t xml:space="preserve">2.1</w:t>
+            </w:r>
+          </w:p>
+        </w:tc>
+        <w:tc>
+          <w:tcPr>
+            <w:shd w:fill="auto" w:val="clear"/>
+          </w:tcPr>
+          <w:p>
+            <w:pPr>
+              <w:widowControl w:val="1"/>
+              <w:rPr>
+                <w:rFonts w:ascii="Arial" w:cs="Arial" w:eastAsia="Arial" w:hAnsi="Arial"/>
+              </w:rPr>
+            </w:pPr>
+            <w:r>
+              <w:rPr>
+                <w:rFonts w:ascii="Arial" w:cs="Arial" w:eastAsia="Arial" w:hAnsi="Arial"/>
+                <w:rtl w:val="0"/>
+              </w:rPr>
+              <w:t xml:space="preserve">Fix issue where new users couldn’t be created</w:t>
             </w:r>
           </w:p>
         </w:tc>
@@ -1581,83 +1472,102 @@
             </w:pPr>
             <w:r>
               <w:rPr>
-                <w:rtl w:val="0"/>
-              </w:rPr>
-            </w:r>
-          </w:p>
-        </w:tc>
-        <w:tc>
-          <w:tcPr>
-            <w:shd w:fill="auto" w:val="clear"/>
-            <w:vAlign w:val="center"/>
-          </w:tcPr>
-          <w:p>
-            <w:pPr>
-              <w:widowControl w:val="1"/>
-              <w:rPr>
-                <w:rFonts w:ascii="Arial" w:cs="Arial" w:eastAsia="Arial" w:hAnsi="Arial"/>
-              </w:rPr>
-            </w:pPr>
-            <w:r>
-              <w:rPr>
-                <w:rtl w:val="0"/>
-              </w:rPr>
-            </w:r>
-          </w:p>
-        </w:tc>
-        <w:tc>
-          <w:tcPr>
-            <w:shd w:fill="auto" w:val="clear"/>
-            <w:vAlign w:val="center"/>
-          </w:tcPr>
-          <w:p>
-            <w:pPr>
-              <w:widowControl w:val="1"/>
-              <w:rPr>
-                <w:rFonts w:ascii="Arial" w:cs="Arial" w:eastAsia="Arial" w:hAnsi="Arial"/>
-              </w:rPr>
-            </w:pPr>
-            <w:r>
-              <w:rPr>
-                <w:rtl w:val="0"/>
-              </w:rPr>
-            </w:r>
-          </w:p>
-        </w:tc>
-        <w:tc>
-          <w:tcPr>
-            <w:vAlign w:val="center"/>
-          </w:tcPr>
-          <w:p>
-            <w:pPr>
-              <w:widowControl w:val="1"/>
-              <w:rPr>
-                <w:rFonts w:ascii="Arial" w:cs="Arial" w:eastAsia="Arial" w:hAnsi="Arial"/>
-              </w:rPr>
-            </w:pPr>
-            <w:r>
-              <w:rPr>
-                <w:rtl w:val="0"/>
-              </w:rPr>
-            </w:r>
-          </w:p>
-        </w:tc>
-        <w:tc>
-          <w:tcPr>
-            <w:shd w:fill="auto" w:val="clear"/>
-            <w:vAlign w:val="center"/>
-          </w:tcPr>
-          <w:p>
-            <w:pPr>
-              <w:widowControl w:val="1"/>
-              <w:rPr>
-                <w:rFonts w:ascii="Arial" w:cs="Arial" w:eastAsia="Arial" w:hAnsi="Arial"/>
-              </w:rPr>
-            </w:pPr>
-            <w:r>
-              <w:rPr>
-                <w:rtl w:val="0"/>
-              </w:rPr>
+                <w:rFonts w:ascii="Arial" w:cs="Arial" w:eastAsia="Arial" w:hAnsi="Arial"/>
+                <w:rtl w:val="0"/>
+              </w:rPr>
+              <w:t xml:space="preserve">Users can be added to the system</w:t>
+            </w:r>
+          </w:p>
+        </w:tc>
+        <w:tc>
+          <w:tcPr>
+            <w:shd w:fill="auto" w:val="clear"/>
+            <w:vAlign w:val="center"/>
+          </w:tcPr>
+          <w:p>
+            <w:pPr>
+              <w:widowControl w:val="1"/>
+              <w:rPr>
+                <w:rFonts w:ascii="Arial" w:cs="Arial" w:eastAsia="Arial" w:hAnsi="Arial"/>
+              </w:rPr>
+            </w:pPr>
+            <w:hyperlink r:id="rId9">
+              <w:r>
+                <w:rPr>
+                  <w:rFonts w:ascii="Arial" w:cs="Arial" w:eastAsia="Arial" w:hAnsi="Arial"/>
+                  <w:color w:val="1155cc"/>
+                  <w:u w:val="single"/>
+                  <w:rtl w:val="0"/>
+                </w:rPr>
+                <w:t xml:space="preserve">Complete</w:t>
+              </w:r>
+            </w:hyperlink>
+            <w:r>
+              <w:rPr>
+                <w:rtl w:val="0"/>
+              </w:rPr>
+            </w:r>
+          </w:p>
+        </w:tc>
+        <w:tc>
+          <w:tcPr>
+            <w:shd w:fill="auto" w:val="clear"/>
+            <w:vAlign w:val="center"/>
+          </w:tcPr>
+          <w:p>
+            <w:pPr>
+              <w:widowControl w:val="1"/>
+              <w:rPr>
+                <w:rFonts w:ascii="Arial" w:cs="Arial" w:eastAsia="Arial" w:hAnsi="Arial"/>
+              </w:rPr>
+            </w:pPr>
+            <w:r>
+              <w:rPr>
+                <w:rFonts w:ascii="Arial" w:cs="Arial" w:eastAsia="Arial" w:hAnsi="Arial"/>
+                <w:rtl w:val="0"/>
+              </w:rPr>
+              <w:t xml:space="preserve">Matt</w:t>
+            </w:r>
+          </w:p>
+        </w:tc>
+        <w:tc>
+          <w:tcPr>
+            <w:vAlign w:val="center"/>
+          </w:tcPr>
+          <w:p>
+            <w:pPr>
+              <w:widowControl w:val="1"/>
+              <w:rPr>
+                <w:rFonts w:ascii="Arial" w:cs="Arial" w:eastAsia="Arial" w:hAnsi="Arial"/>
+              </w:rPr>
+            </w:pPr>
+            <w:r>
+              <w:rPr>
+                <w:rFonts w:ascii="Arial" w:cs="Arial" w:eastAsia="Arial" w:hAnsi="Arial"/>
+                <w:rtl w:val="0"/>
+              </w:rPr>
+              <w:t xml:space="preserve">3</w:t>
+            </w:r>
+          </w:p>
+        </w:tc>
+        <w:tc>
+          <w:tcPr>
+            <w:shd w:fill="auto" w:val="clear"/>
+            <w:vAlign w:val="center"/>
+          </w:tcPr>
+          <w:p>
+            <w:pPr>
+              <w:widowControl w:val="1"/>
+              <w:rPr>
+                <w:rFonts w:ascii="Arial" w:cs="Arial" w:eastAsia="Arial" w:hAnsi="Arial"/>
+              </w:rPr>
+            </w:pPr>
+            <w:r>
+              <w:rPr>
+                <w:rFonts w:ascii="Arial" w:cs="Arial" w:eastAsia="Arial" w:hAnsi="Arial"/>
+                <w:rtl w:val="0"/>
+              </w:rPr>
+              <w:t xml:space="preserve">3</w:t>
             </w:r>
           </w:p>
         </w:tc>
@@ -1696,26 +1606,30 @@
             </w:pPr>
             <w:r>
               <w:rPr>
-                <w:rtl w:val="0"/>
-              </w:rPr>
-            </w:r>
-          </w:p>
-        </w:tc>
-        <w:tc>
-          <w:tcPr>
-            <w:shd w:fill="auto" w:val="clear"/>
-          </w:tcPr>
-          <w:p>
-            <w:pPr>
-              <w:widowControl w:val="1"/>
-              <w:rPr>
-                <w:rFonts w:ascii="Arial" w:cs="Arial" w:eastAsia="Arial" w:hAnsi="Arial"/>
-              </w:rPr>
-            </w:pPr>
-            <w:r>
-              <w:rPr>
-                <w:rtl w:val="0"/>
-              </w:rPr>
+                <w:rFonts w:ascii="Arial" w:cs="Arial" w:eastAsia="Arial" w:hAnsi="Arial"/>
+                <w:rtl w:val="0"/>
+              </w:rPr>
+              <w:t xml:space="preserve">3.1</w:t>
+            </w:r>
+          </w:p>
+        </w:tc>
+        <w:tc>
+          <w:tcPr>
+            <w:shd w:fill="auto" w:val="clear"/>
+          </w:tcPr>
+          <w:p>
+            <w:pPr>
+              <w:widowControl w:val="1"/>
+              <w:rPr>
+                <w:rFonts w:ascii="Arial" w:cs="Arial" w:eastAsia="Arial" w:hAnsi="Arial"/>
+              </w:rPr>
+            </w:pPr>
+            <w:r>
+              <w:rPr>
+                <w:rFonts w:ascii="Arial" w:cs="Arial" w:eastAsia="Arial" w:hAnsi="Arial"/>
+                <w:rtl w:val="0"/>
+              </w:rPr>
+              <w:t xml:space="preserve">Create Letter of Acknowledgement.</w:t>
             </w:r>
           </w:p>
         </w:tc>
@@ -1730,102 +1644,123 @@
             </w:pPr>
             <w:r>
               <w:rPr>
-                <w:rtl w:val="0"/>
-              </w:rPr>
-            </w:r>
-          </w:p>
-        </w:tc>
-        <w:tc>
-          <w:tcPr>
-            <w:shd w:fill="auto" w:val="clear"/>
-            <w:vAlign w:val="center"/>
-          </w:tcPr>
-          <w:p>
-            <w:pPr>
-              <w:widowControl w:val="1"/>
-              <w:rPr>
-                <w:rFonts w:ascii="Arial" w:cs="Arial" w:eastAsia="Arial" w:hAnsi="Arial"/>
-              </w:rPr>
-            </w:pPr>
-            <w:r>
-              <w:rPr>
-                <w:rtl w:val="0"/>
-              </w:rPr>
-            </w:r>
-          </w:p>
-        </w:tc>
-        <w:tc>
-          <w:tcPr>
-            <w:shd w:fill="auto" w:val="clear"/>
-            <w:vAlign w:val="center"/>
-          </w:tcPr>
-          <w:p>
-            <w:pPr>
-              <w:widowControl w:val="1"/>
-              <w:rPr>
-                <w:rFonts w:ascii="Arial" w:cs="Arial" w:eastAsia="Arial" w:hAnsi="Arial"/>
-              </w:rPr>
-            </w:pPr>
-            <w:r>
-              <w:rPr>
-                <w:rtl w:val="0"/>
-              </w:rPr>
-            </w:r>
-          </w:p>
-        </w:tc>
-        <w:tc>
-          <w:tcPr>
-            <w:vAlign w:val="center"/>
-          </w:tcPr>
-          <w:p>
-            <w:pPr>
-              <w:widowControl w:val="1"/>
-              <w:rPr>
-                <w:rFonts w:ascii="Arial" w:cs="Arial" w:eastAsia="Arial" w:hAnsi="Arial"/>
-              </w:rPr>
-            </w:pPr>
-            <w:r>
-              <w:rPr>
-                <w:rtl w:val="0"/>
-              </w:rPr>
-            </w:r>
-          </w:p>
-        </w:tc>
-        <w:tc>
-          <w:tcPr>
-            <w:shd w:fill="auto" w:val="clear"/>
-            <w:vAlign w:val="center"/>
-          </w:tcPr>
-          <w:p>
-            <w:pPr>
-              <w:widowControl w:val="1"/>
-              <w:rPr>
-                <w:rFonts w:ascii="Arial" w:cs="Arial" w:eastAsia="Arial" w:hAnsi="Arial"/>
-              </w:rPr>
-            </w:pPr>
-            <w:r>
-              <w:rPr>
-                <w:rtl w:val="0"/>
-              </w:rPr>
-            </w:r>
-          </w:p>
-        </w:tc>
-        <w:tc>
-          <w:tcPr>
-            <w:shd w:fill="auto" w:val="clear"/>
-            <w:vAlign w:val="center"/>
-          </w:tcPr>
-          <w:p>
-            <w:pPr>
-              <w:widowControl w:val="1"/>
-              <w:rPr>
-                <w:rFonts w:ascii="Arial" w:cs="Arial" w:eastAsia="Arial" w:hAnsi="Arial"/>
-              </w:rPr>
-            </w:pPr>
-            <w:r>
-              <w:rPr>
-                <w:rtl w:val="0"/>
-              </w:rPr>
+                <w:rFonts w:ascii="Arial" w:cs="Arial" w:eastAsia="Arial" w:hAnsi="Arial"/>
+                <w:rtl w:val="0"/>
+              </w:rPr>
+              <w:t xml:space="preserve">Client can acknowledge the system created.</w:t>
+            </w:r>
+          </w:p>
+        </w:tc>
+        <w:tc>
+          <w:tcPr>
+            <w:shd w:fill="auto" w:val="clear"/>
+            <w:vAlign w:val="center"/>
+          </w:tcPr>
+          <w:p>
+            <w:pPr>
+              <w:widowControl w:val="1"/>
+              <w:rPr>
+                <w:rFonts w:ascii="Arial" w:cs="Arial" w:eastAsia="Arial" w:hAnsi="Arial"/>
+              </w:rPr>
+            </w:pPr>
+            <w:hyperlink r:id="rId10">
+              <w:r>
+                <w:rPr>
+                  <w:rFonts w:ascii="Arial" w:cs="Arial" w:eastAsia="Arial" w:hAnsi="Arial"/>
+                  <w:color w:val="1155cc"/>
+                  <w:u w:val="single"/>
+                  <w:rtl w:val="0"/>
+                </w:rPr>
+                <w:t xml:space="preserve">Complete</w:t>
+              </w:r>
+            </w:hyperlink>
+            <w:r>
+              <w:rPr>
+                <w:rtl w:val="0"/>
+              </w:rPr>
+            </w:r>
+          </w:p>
+        </w:tc>
+        <w:tc>
+          <w:tcPr>
+            <w:shd w:fill="auto" w:val="clear"/>
+            <w:vAlign w:val="center"/>
+          </w:tcPr>
+          <w:p>
+            <w:pPr>
+              <w:widowControl w:val="1"/>
+              <w:rPr>
+                <w:rFonts w:ascii="Arial" w:cs="Arial" w:eastAsia="Arial" w:hAnsi="Arial"/>
+              </w:rPr>
+            </w:pPr>
+            <w:r>
+              <w:rPr>
+                <w:rFonts w:ascii="Arial" w:cs="Arial" w:eastAsia="Arial" w:hAnsi="Arial"/>
+                <w:rtl w:val="0"/>
+              </w:rPr>
+              <w:t xml:space="preserve">Jack</w:t>
+            </w:r>
+          </w:p>
+        </w:tc>
+        <w:tc>
+          <w:tcPr>
+            <w:vAlign w:val="center"/>
+          </w:tcPr>
+          <w:p>
+            <w:pPr>
+              <w:widowControl w:val="1"/>
+              <w:rPr>
+                <w:rFonts w:ascii="Arial" w:cs="Arial" w:eastAsia="Arial" w:hAnsi="Arial"/>
+              </w:rPr>
+            </w:pPr>
+            <w:r>
+              <w:rPr>
+                <w:rFonts w:ascii="Arial" w:cs="Arial" w:eastAsia="Arial" w:hAnsi="Arial"/>
+                <w:rtl w:val="0"/>
+              </w:rPr>
+              <w:t xml:space="preserve">1</w:t>
+            </w:r>
+          </w:p>
+        </w:tc>
+        <w:tc>
+          <w:tcPr>
+            <w:shd w:fill="auto" w:val="clear"/>
+            <w:vAlign w:val="center"/>
+          </w:tcPr>
+          <w:p>
+            <w:pPr>
+              <w:widowControl w:val="1"/>
+              <w:rPr>
+                <w:rFonts w:ascii="Arial" w:cs="Arial" w:eastAsia="Arial" w:hAnsi="Arial"/>
+              </w:rPr>
+            </w:pPr>
+            <w:r>
+              <w:rPr>
+                <w:rFonts w:ascii="Arial" w:cs="Arial" w:eastAsia="Arial" w:hAnsi="Arial"/>
+                <w:rtl w:val="0"/>
+              </w:rPr>
+              <w:t xml:space="preserve">1</w:t>
+            </w:r>
+          </w:p>
+        </w:tc>
+        <w:tc>
+          <w:tcPr>
+            <w:shd w:fill="auto" w:val="clear"/>
+            <w:vAlign w:val="center"/>
+          </w:tcPr>
+          <w:p>
+            <w:pPr>
+              <w:widowControl w:val="1"/>
+              <w:rPr>
+                <w:rFonts w:ascii="Arial" w:cs="Arial" w:eastAsia="Arial" w:hAnsi="Arial"/>
+              </w:rPr>
+            </w:pPr>
+            <w:r>
+              <w:rPr>
+                <w:rFonts w:ascii="Arial" w:cs="Arial" w:eastAsia="Arial" w:hAnsi="Arial"/>
+                <w:rtl w:val="0"/>
+              </w:rPr>
+              <w:t xml:space="preserve">0</w:t>
             </w:r>
           </w:p>
         </w:tc>
@@ -1845,26 +1780,30 @@
             </w:pPr>
             <w:r>
               <w:rPr>
-                <w:rtl w:val="0"/>
-              </w:rPr>
-            </w:r>
-          </w:p>
-        </w:tc>
-        <w:tc>
-          <w:tcPr>
-            <w:shd w:fill="auto" w:val="clear"/>
-          </w:tcPr>
-          <w:p>
-            <w:pPr>
-              <w:widowControl w:val="1"/>
-              <w:rPr>
-                <w:rFonts w:ascii="Arial" w:cs="Arial" w:eastAsia="Arial" w:hAnsi="Arial"/>
-              </w:rPr>
-            </w:pPr>
-            <w:r>
-              <w:rPr>
-                <w:rtl w:val="0"/>
-              </w:rPr>
+                <w:rFonts w:ascii="Arial" w:cs="Arial" w:eastAsia="Arial" w:hAnsi="Arial"/>
+                <w:rtl w:val="0"/>
+              </w:rPr>
+              <w:t xml:space="preserve">4.1</w:t>
+            </w:r>
+          </w:p>
+        </w:tc>
+        <w:tc>
+          <w:tcPr>
+            <w:shd w:fill="auto" w:val="clear"/>
+          </w:tcPr>
+          <w:p>
+            <w:pPr>
+              <w:widowControl w:val="1"/>
+              <w:rPr>
+                <w:rFonts w:ascii="Arial" w:cs="Arial" w:eastAsia="Arial" w:hAnsi="Arial"/>
+              </w:rPr>
+            </w:pPr>
+            <w:r>
+              <w:rPr>
+                <w:rFonts w:ascii="Arial" w:cs="Arial" w:eastAsia="Arial" w:hAnsi="Arial"/>
+                <w:rtl w:val="0"/>
+              </w:rPr>
+              <w:t xml:space="preserve">Alter heading to Link to resource</w:t>
             </w:r>
           </w:p>
         </w:tc>
@@ -1879,102 +1818,123 @@
             </w:pPr>
             <w:r>
               <w:rPr>
-                <w:rtl w:val="0"/>
-              </w:rPr>
-            </w:r>
-          </w:p>
-        </w:tc>
-        <w:tc>
-          <w:tcPr>
-            <w:shd w:fill="auto" w:val="clear"/>
-            <w:vAlign w:val="center"/>
-          </w:tcPr>
-          <w:p>
-            <w:pPr>
-              <w:widowControl w:val="1"/>
-              <w:rPr>
-                <w:rFonts w:ascii="Arial" w:cs="Arial" w:eastAsia="Arial" w:hAnsi="Arial"/>
-              </w:rPr>
-            </w:pPr>
-            <w:r>
-              <w:rPr>
-                <w:rtl w:val="0"/>
-              </w:rPr>
-            </w:r>
-          </w:p>
-        </w:tc>
-        <w:tc>
-          <w:tcPr>
-            <w:shd w:fill="auto" w:val="clear"/>
-            <w:vAlign w:val="center"/>
-          </w:tcPr>
-          <w:p>
-            <w:pPr>
-              <w:widowControl w:val="1"/>
-              <w:rPr>
-                <w:rFonts w:ascii="Arial" w:cs="Arial" w:eastAsia="Arial" w:hAnsi="Arial"/>
-              </w:rPr>
-            </w:pPr>
-            <w:r>
-              <w:rPr>
-                <w:rtl w:val="0"/>
-              </w:rPr>
-            </w:r>
-          </w:p>
-        </w:tc>
-        <w:tc>
-          <w:tcPr>
-            <w:vAlign w:val="center"/>
-          </w:tcPr>
-          <w:p>
-            <w:pPr>
-              <w:widowControl w:val="1"/>
-              <w:rPr>
-                <w:rFonts w:ascii="Arial" w:cs="Arial" w:eastAsia="Arial" w:hAnsi="Arial"/>
-              </w:rPr>
-            </w:pPr>
-            <w:r>
-              <w:rPr>
-                <w:rtl w:val="0"/>
-              </w:rPr>
-            </w:r>
-          </w:p>
-        </w:tc>
-        <w:tc>
-          <w:tcPr>
-            <w:shd w:fill="auto" w:val="clear"/>
-            <w:vAlign w:val="center"/>
-          </w:tcPr>
-          <w:p>
-            <w:pPr>
-              <w:widowControl w:val="1"/>
-              <w:rPr>
-                <w:rFonts w:ascii="Arial" w:cs="Arial" w:eastAsia="Arial" w:hAnsi="Arial"/>
-              </w:rPr>
-            </w:pPr>
-            <w:r>
-              <w:rPr>
-                <w:rtl w:val="0"/>
-              </w:rPr>
-            </w:r>
-          </w:p>
-        </w:tc>
-        <w:tc>
-          <w:tcPr>
-            <w:shd w:fill="auto" w:val="clear"/>
-            <w:vAlign w:val="center"/>
-          </w:tcPr>
-          <w:p>
-            <w:pPr>
-              <w:widowControl w:val="1"/>
-              <w:rPr>
-                <w:rFonts w:ascii="Arial" w:cs="Arial" w:eastAsia="Arial" w:hAnsi="Arial"/>
-              </w:rPr>
-            </w:pPr>
-            <w:r>
-              <w:rPr>
-                <w:rtl w:val="0"/>
-              </w:rPr>
+                <w:rFonts w:ascii="Arial" w:cs="Arial" w:eastAsia="Arial" w:hAnsi="Arial"/>
+                <w:rtl w:val="0"/>
+              </w:rPr>
+              <w:t xml:space="preserve">Easier to understand</w:t>
+            </w:r>
+          </w:p>
+        </w:tc>
+        <w:tc>
+          <w:tcPr>
+            <w:shd w:fill="auto" w:val="clear"/>
+            <w:vAlign w:val="center"/>
+          </w:tcPr>
+          <w:p>
+            <w:pPr>
+              <w:widowControl w:val="1"/>
+              <w:rPr>
+                <w:rFonts w:ascii="Arial" w:cs="Arial" w:eastAsia="Arial" w:hAnsi="Arial"/>
+              </w:rPr>
+            </w:pPr>
+            <w:hyperlink r:id="rId11">
+              <w:r>
+                <w:rPr>
+                  <w:rFonts w:ascii="Arial" w:cs="Arial" w:eastAsia="Arial" w:hAnsi="Arial"/>
+                  <w:color w:val="1155cc"/>
+                  <w:u w:val="single"/>
+                  <w:rtl w:val="0"/>
+                </w:rPr>
+                <w:t xml:space="preserve">Complete</w:t>
+              </w:r>
+            </w:hyperlink>
+            <w:r>
+              <w:rPr>
+                <w:rtl w:val="0"/>
+              </w:rPr>
+            </w:r>
+          </w:p>
+        </w:tc>
+        <w:tc>
+          <w:tcPr>
+            <w:shd w:fill="auto" w:val="clear"/>
+            <w:vAlign w:val="center"/>
+          </w:tcPr>
+          <w:p>
+            <w:pPr>
+              <w:widowControl w:val="1"/>
+              <w:rPr>
+                <w:rFonts w:ascii="Arial" w:cs="Arial" w:eastAsia="Arial" w:hAnsi="Arial"/>
+              </w:rPr>
+            </w:pPr>
+            <w:r>
+              <w:rPr>
+                <w:rFonts w:ascii="Arial" w:cs="Arial" w:eastAsia="Arial" w:hAnsi="Arial"/>
+                <w:rtl w:val="0"/>
+              </w:rPr>
+              <w:t xml:space="preserve">Aaron</w:t>
+            </w:r>
+          </w:p>
+        </w:tc>
+        <w:tc>
+          <w:tcPr>
+            <w:vAlign w:val="center"/>
+          </w:tcPr>
+          <w:p>
+            <w:pPr>
+              <w:widowControl w:val="1"/>
+              <w:rPr>
+                <w:rFonts w:ascii="Arial" w:cs="Arial" w:eastAsia="Arial" w:hAnsi="Arial"/>
+              </w:rPr>
+            </w:pPr>
+            <w:r>
+              <w:rPr>
+                <w:rFonts w:ascii="Arial" w:cs="Arial" w:eastAsia="Arial" w:hAnsi="Arial"/>
+                <w:rtl w:val="0"/>
+              </w:rPr>
+              <w:t xml:space="preserve">1</w:t>
+            </w:r>
+          </w:p>
+        </w:tc>
+        <w:tc>
+          <w:tcPr>
+            <w:shd w:fill="auto" w:val="clear"/>
+            <w:vAlign w:val="center"/>
+          </w:tcPr>
+          <w:p>
+            <w:pPr>
+              <w:widowControl w:val="1"/>
+              <w:rPr>
+                <w:rFonts w:ascii="Arial" w:cs="Arial" w:eastAsia="Arial" w:hAnsi="Arial"/>
+              </w:rPr>
+            </w:pPr>
+            <w:r>
+              <w:rPr>
+                <w:rFonts w:ascii="Arial" w:cs="Arial" w:eastAsia="Arial" w:hAnsi="Arial"/>
+                <w:rtl w:val="0"/>
+              </w:rPr>
+              <w:t xml:space="preserve">1</w:t>
+            </w:r>
+          </w:p>
+        </w:tc>
+        <w:tc>
+          <w:tcPr>
+            <w:shd w:fill="auto" w:val="clear"/>
+            <w:vAlign w:val="center"/>
+          </w:tcPr>
+          <w:p>
+            <w:pPr>
+              <w:widowControl w:val="1"/>
+              <w:rPr>
+                <w:rFonts w:ascii="Arial" w:cs="Arial" w:eastAsia="Arial" w:hAnsi="Arial"/>
+              </w:rPr>
+            </w:pPr>
+            <w:r>
+              <w:rPr>
+                <w:rFonts w:ascii="Arial" w:cs="Arial" w:eastAsia="Arial" w:hAnsi="Arial"/>
+                <w:rtl w:val="0"/>
+              </w:rPr>
+              <w:t xml:space="preserve">0</w:t>
             </w:r>
           </w:p>
         </w:tc>
@@ -1994,26 +1954,30 @@
             </w:pPr>
             <w:r>
               <w:rPr>
-                <w:rtl w:val="0"/>
-              </w:rPr>
-            </w:r>
-          </w:p>
-        </w:tc>
-        <w:tc>
-          <w:tcPr>
-            <w:shd w:fill="auto" w:val="clear"/>
-          </w:tcPr>
-          <w:p>
-            <w:pPr>
-              <w:widowControl w:val="1"/>
-              <w:rPr>
-                <w:rFonts w:ascii="Arial" w:cs="Arial" w:eastAsia="Arial" w:hAnsi="Arial"/>
-              </w:rPr>
-            </w:pPr>
-            <w:r>
-              <w:rPr>
-                <w:rtl w:val="0"/>
-              </w:rPr>
+                <w:rFonts w:ascii="Arial" w:cs="Arial" w:eastAsia="Arial" w:hAnsi="Arial"/>
+                <w:rtl w:val="0"/>
+              </w:rPr>
+              <w:t xml:space="preserve">4.2</w:t>
+            </w:r>
+          </w:p>
+        </w:tc>
+        <w:tc>
+          <w:tcPr>
+            <w:shd w:fill="auto" w:val="clear"/>
+          </w:tcPr>
+          <w:p>
+            <w:pPr>
+              <w:widowControl w:val="1"/>
+              <w:rPr>
+                <w:rFonts w:ascii="Arial" w:cs="Arial" w:eastAsia="Arial" w:hAnsi="Arial"/>
+              </w:rPr>
+            </w:pPr>
+            <w:r>
+              <w:rPr>
+                <w:rFonts w:ascii="Arial" w:cs="Arial" w:eastAsia="Arial" w:hAnsi="Arial"/>
+                <w:rtl w:val="0"/>
+              </w:rPr>
+              <w:t xml:space="preserve">Better Error handling when end-date is earlier than start date</w:t>
             </w:r>
           </w:p>
         </w:tc>
@@ -2028,102 +1992,123 @@
             </w:pPr>
             <w:r>
               <w:rPr>
-                <w:rtl w:val="0"/>
-              </w:rPr>
-            </w:r>
-          </w:p>
-        </w:tc>
-        <w:tc>
-          <w:tcPr>
-            <w:shd w:fill="auto" w:val="clear"/>
-            <w:vAlign w:val="center"/>
-          </w:tcPr>
-          <w:p>
-            <w:pPr>
-              <w:widowControl w:val="1"/>
-              <w:rPr>
-                <w:rFonts w:ascii="Arial" w:cs="Arial" w:eastAsia="Arial" w:hAnsi="Arial"/>
-              </w:rPr>
-            </w:pPr>
-            <w:r>
-              <w:rPr>
-                <w:rtl w:val="0"/>
-              </w:rPr>
-            </w:r>
-          </w:p>
-        </w:tc>
-        <w:tc>
-          <w:tcPr>
-            <w:shd w:fill="auto" w:val="clear"/>
-            <w:vAlign w:val="center"/>
-          </w:tcPr>
-          <w:p>
-            <w:pPr>
-              <w:widowControl w:val="1"/>
-              <w:rPr>
-                <w:rFonts w:ascii="Arial" w:cs="Arial" w:eastAsia="Arial" w:hAnsi="Arial"/>
-              </w:rPr>
-            </w:pPr>
-            <w:r>
-              <w:rPr>
-                <w:rtl w:val="0"/>
-              </w:rPr>
-            </w:r>
-          </w:p>
-        </w:tc>
-        <w:tc>
-          <w:tcPr>
-            <w:vAlign w:val="center"/>
-          </w:tcPr>
-          <w:p>
-            <w:pPr>
-              <w:widowControl w:val="1"/>
-              <w:rPr>
-                <w:rFonts w:ascii="Arial" w:cs="Arial" w:eastAsia="Arial" w:hAnsi="Arial"/>
-              </w:rPr>
-            </w:pPr>
-            <w:r>
-              <w:rPr>
-                <w:rtl w:val="0"/>
-              </w:rPr>
-            </w:r>
-          </w:p>
-        </w:tc>
-        <w:tc>
-          <w:tcPr>
-            <w:shd w:fill="auto" w:val="clear"/>
-            <w:vAlign w:val="center"/>
-          </w:tcPr>
-          <w:p>
-            <w:pPr>
-              <w:widowControl w:val="1"/>
-              <w:rPr>
-                <w:rFonts w:ascii="Arial" w:cs="Arial" w:eastAsia="Arial" w:hAnsi="Arial"/>
-              </w:rPr>
-            </w:pPr>
-            <w:r>
-              <w:rPr>
-                <w:rtl w:val="0"/>
-              </w:rPr>
-            </w:r>
-          </w:p>
-        </w:tc>
-        <w:tc>
-          <w:tcPr>
-            <w:shd w:fill="auto" w:val="clear"/>
-            <w:vAlign w:val="center"/>
-          </w:tcPr>
-          <w:p>
-            <w:pPr>
-              <w:widowControl w:val="1"/>
-              <w:rPr>
-                <w:rFonts w:ascii="Arial" w:cs="Arial" w:eastAsia="Arial" w:hAnsi="Arial"/>
-              </w:rPr>
-            </w:pPr>
-            <w:r>
-              <w:rPr>
-                <w:rtl w:val="0"/>
-              </w:rPr>
+                <w:rFonts w:ascii="Arial" w:cs="Arial" w:eastAsia="Arial" w:hAnsi="Arial"/>
+                <w:rtl w:val="0"/>
+              </w:rPr>
+              <w:t xml:space="preserve">better UX</w:t>
+            </w:r>
+          </w:p>
+        </w:tc>
+        <w:tc>
+          <w:tcPr>
+            <w:shd w:fill="auto" w:val="clear"/>
+            <w:vAlign w:val="center"/>
+          </w:tcPr>
+          <w:p>
+            <w:pPr>
+              <w:widowControl w:val="1"/>
+              <w:rPr>
+                <w:rFonts w:ascii="Arial" w:cs="Arial" w:eastAsia="Arial" w:hAnsi="Arial"/>
+              </w:rPr>
+            </w:pPr>
+            <w:hyperlink r:id="rId12">
+              <w:r>
+                <w:rPr>
+                  <w:rFonts w:ascii="Arial" w:cs="Arial" w:eastAsia="Arial" w:hAnsi="Arial"/>
+                  <w:color w:val="1155cc"/>
+                  <w:u w:val="single"/>
+                  <w:rtl w:val="0"/>
+                </w:rPr>
+                <w:t xml:space="preserve">Complete</w:t>
+              </w:r>
+            </w:hyperlink>
+            <w:r>
+              <w:rPr>
+                <w:rtl w:val="0"/>
+              </w:rPr>
+            </w:r>
+          </w:p>
+        </w:tc>
+        <w:tc>
+          <w:tcPr>
+            <w:shd w:fill="auto" w:val="clear"/>
+            <w:vAlign w:val="center"/>
+          </w:tcPr>
+          <w:p>
+            <w:pPr>
+              <w:widowControl w:val="1"/>
+              <w:rPr>
+                <w:rFonts w:ascii="Arial" w:cs="Arial" w:eastAsia="Arial" w:hAnsi="Arial"/>
+              </w:rPr>
+            </w:pPr>
+            <w:r>
+              <w:rPr>
+                <w:rFonts w:ascii="Arial" w:cs="Arial" w:eastAsia="Arial" w:hAnsi="Arial"/>
+                <w:rtl w:val="0"/>
+              </w:rPr>
+              <w:t xml:space="preserve">Aaron</w:t>
+            </w:r>
+          </w:p>
+        </w:tc>
+        <w:tc>
+          <w:tcPr>
+            <w:vAlign w:val="center"/>
+          </w:tcPr>
+          <w:p>
+            <w:pPr>
+              <w:widowControl w:val="1"/>
+              <w:rPr>
+                <w:rFonts w:ascii="Arial" w:cs="Arial" w:eastAsia="Arial" w:hAnsi="Arial"/>
+              </w:rPr>
+            </w:pPr>
+            <w:r>
+              <w:rPr>
+                <w:rFonts w:ascii="Arial" w:cs="Arial" w:eastAsia="Arial" w:hAnsi="Arial"/>
+                <w:rtl w:val="0"/>
+              </w:rPr>
+              <w:t xml:space="preserve">.5</w:t>
+            </w:r>
+          </w:p>
+        </w:tc>
+        <w:tc>
+          <w:tcPr>
+            <w:shd w:fill="auto" w:val="clear"/>
+            <w:vAlign w:val="center"/>
+          </w:tcPr>
+          <w:p>
+            <w:pPr>
+              <w:widowControl w:val="1"/>
+              <w:rPr>
+                <w:rFonts w:ascii="Arial" w:cs="Arial" w:eastAsia="Arial" w:hAnsi="Arial"/>
+              </w:rPr>
+            </w:pPr>
+            <w:r>
+              <w:rPr>
+                <w:rFonts w:ascii="Arial" w:cs="Arial" w:eastAsia="Arial" w:hAnsi="Arial"/>
+                <w:rtl w:val="0"/>
+              </w:rPr>
+              <w:t xml:space="preserve">.5</w:t>
+            </w:r>
+          </w:p>
+        </w:tc>
+        <w:tc>
+          <w:tcPr>
+            <w:shd w:fill="auto" w:val="clear"/>
+            <w:vAlign w:val="center"/>
+          </w:tcPr>
+          <w:p>
+            <w:pPr>
+              <w:widowControl w:val="1"/>
+              <w:rPr>
+                <w:rFonts w:ascii="Arial" w:cs="Arial" w:eastAsia="Arial" w:hAnsi="Arial"/>
+              </w:rPr>
+            </w:pPr>
+            <w:r>
+              <w:rPr>
+                <w:rFonts w:ascii="Arial" w:cs="Arial" w:eastAsia="Arial" w:hAnsi="Arial"/>
+                <w:rtl w:val="0"/>
+              </w:rPr>
+              <w:t xml:space="preserve">0</w:t>
             </w:r>
           </w:p>
         </w:tc>
@@ -2143,26 +2128,30 @@
             </w:pPr>
             <w:r>
               <w:rPr>
-                <w:rtl w:val="0"/>
-              </w:rPr>
-            </w:r>
-          </w:p>
-        </w:tc>
-        <w:tc>
-          <w:tcPr>
-            <w:shd w:fill="auto" w:val="clear"/>
-          </w:tcPr>
-          <w:p>
-            <w:pPr>
-              <w:widowControl w:val="1"/>
-              <w:rPr>
-                <w:rFonts w:ascii="Arial" w:cs="Arial" w:eastAsia="Arial" w:hAnsi="Arial"/>
-              </w:rPr>
-            </w:pPr>
-            <w:r>
-              <w:rPr>
-                <w:rtl w:val="0"/>
-              </w:rPr>
+                <w:rFonts w:ascii="Arial" w:cs="Arial" w:eastAsia="Arial" w:hAnsi="Arial"/>
+                <w:rtl w:val="0"/>
+              </w:rPr>
+              <w:t xml:space="preserve">4.3</w:t>
+            </w:r>
+          </w:p>
+        </w:tc>
+        <w:tc>
+          <w:tcPr>
+            <w:shd w:fill="auto" w:val="clear"/>
+          </w:tcPr>
+          <w:p>
+            <w:pPr>
+              <w:widowControl w:val="1"/>
+              <w:rPr>
+                <w:rFonts w:ascii="Arial" w:cs="Arial" w:eastAsia="Arial" w:hAnsi="Arial"/>
+              </w:rPr>
+            </w:pPr>
+            <w:r>
+              <w:rPr>
+                <w:rFonts w:ascii="Arial" w:cs="Arial" w:eastAsia="Arial" w:hAnsi="Arial"/>
+                <w:rtl w:val="0"/>
+              </w:rPr>
+              <w:t xml:space="preserve">Date pickers allow changing of years</w:t>
             </w:r>
           </w:p>
         </w:tc>
@@ -2177,102 +2166,2376 @@
             </w:pPr>
             <w:r>
               <w:rPr>
-                <w:rtl w:val="0"/>
-              </w:rPr>
-            </w:r>
-          </w:p>
-        </w:tc>
-        <w:tc>
-          <w:tcPr>
-            <w:shd w:fill="auto" w:val="clear"/>
-            <w:vAlign w:val="center"/>
-          </w:tcPr>
-          <w:p>
-            <w:pPr>
-              <w:widowControl w:val="1"/>
-              <w:rPr>
-                <w:rFonts w:ascii="Arial" w:cs="Arial" w:eastAsia="Arial" w:hAnsi="Arial"/>
-              </w:rPr>
-            </w:pPr>
-            <w:r>
-              <w:rPr>
-                <w:rtl w:val="0"/>
-              </w:rPr>
-            </w:r>
-          </w:p>
-        </w:tc>
-        <w:tc>
-          <w:tcPr>
-            <w:shd w:fill="auto" w:val="clear"/>
-            <w:vAlign w:val="center"/>
-          </w:tcPr>
-          <w:p>
-            <w:pPr>
-              <w:widowControl w:val="1"/>
-              <w:rPr>
-                <w:rFonts w:ascii="Arial" w:cs="Arial" w:eastAsia="Arial" w:hAnsi="Arial"/>
-              </w:rPr>
-            </w:pPr>
-            <w:r>
-              <w:rPr>
-                <w:rtl w:val="0"/>
-              </w:rPr>
-            </w:r>
-          </w:p>
-        </w:tc>
-        <w:tc>
-          <w:tcPr>
-            <w:vAlign w:val="center"/>
-          </w:tcPr>
-          <w:p>
-            <w:pPr>
-              <w:widowControl w:val="1"/>
-              <w:rPr>
-                <w:rFonts w:ascii="Arial" w:cs="Arial" w:eastAsia="Arial" w:hAnsi="Arial"/>
-              </w:rPr>
-            </w:pPr>
-            <w:r>
-              <w:rPr>
-                <w:rtl w:val="0"/>
-              </w:rPr>
-            </w:r>
-          </w:p>
-        </w:tc>
-        <w:tc>
-          <w:tcPr>
-            <w:shd w:fill="auto" w:val="clear"/>
-            <w:vAlign w:val="center"/>
-          </w:tcPr>
-          <w:p>
-            <w:pPr>
-              <w:widowControl w:val="1"/>
-              <w:rPr>
-                <w:rFonts w:ascii="Arial" w:cs="Arial" w:eastAsia="Arial" w:hAnsi="Arial"/>
-              </w:rPr>
-            </w:pPr>
-            <w:r>
-              <w:rPr>
-                <w:rtl w:val="0"/>
-              </w:rPr>
-            </w:r>
-          </w:p>
-        </w:tc>
-        <w:tc>
-          <w:tcPr>
-            <w:shd w:fill="auto" w:val="clear"/>
-            <w:vAlign w:val="center"/>
-          </w:tcPr>
-          <w:p>
-            <w:pPr>
-              <w:widowControl w:val="1"/>
-              <w:rPr>
-                <w:rFonts w:ascii="Arial" w:cs="Arial" w:eastAsia="Arial" w:hAnsi="Arial"/>
-              </w:rPr>
-            </w:pPr>
-            <w:r>
-              <w:rPr>
-                <w:rtl w:val="0"/>
-              </w:rPr>
+                <w:rFonts w:ascii="Arial" w:cs="Arial" w:eastAsia="Arial" w:hAnsi="Arial"/>
+                <w:rtl w:val="0"/>
+              </w:rPr>
+              <w:t xml:space="preserve">Dates can now span multiple years more easily</w:t>
+            </w:r>
+          </w:p>
+        </w:tc>
+        <w:tc>
+          <w:tcPr>
+            <w:shd w:fill="auto" w:val="clear"/>
+            <w:vAlign w:val="center"/>
+          </w:tcPr>
+          <w:p>
+            <w:pPr>
+              <w:widowControl w:val="1"/>
+              <w:rPr>
+                <w:rFonts w:ascii="Arial" w:cs="Arial" w:eastAsia="Arial" w:hAnsi="Arial"/>
+              </w:rPr>
+            </w:pPr>
+            <w:hyperlink r:id="rId13">
+              <w:r>
+                <w:rPr>
+                  <w:rFonts w:ascii="Arial" w:cs="Arial" w:eastAsia="Arial" w:hAnsi="Arial"/>
+                  <w:color w:val="1155cc"/>
+                  <w:u w:val="single"/>
+                  <w:rtl w:val="0"/>
+                </w:rPr>
+                <w:t xml:space="preserve">complete</w:t>
+              </w:r>
+            </w:hyperlink>
+            <w:r>
+              <w:rPr>
+                <w:rtl w:val="0"/>
+              </w:rPr>
+            </w:r>
+          </w:p>
+        </w:tc>
+        <w:tc>
+          <w:tcPr>
+            <w:shd w:fill="auto" w:val="clear"/>
+            <w:vAlign w:val="center"/>
+          </w:tcPr>
+          <w:p>
+            <w:pPr>
+              <w:widowControl w:val="1"/>
+              <w:rPr>
+                <w:rFonts w:ascii="Arial" w:cs="Arial" w:eastAsia="Arial" w:hAnsi="Arial"/>
+              </w:rPr>
+            </w:pPr>
+            <w:r>
+              <w:rPr>
+                <w:rFonts w:ascii="Arial" w:cs="Arial" w:eastAsia="Arial" w:hAnsi="Arial"/>
+                <w:rtl w:val="0"/>
+              </w:rPr>
+              <w:t xml:space="preserve">Aaron</w:t>
+            </w:r>
+          </w:p>
+        </w:tc>
+        <w:tc>
+          <w:tcPr>
+            <w:vAlign w:val="center"/>
+          </w:tcPr>
+          <w:p>
+            <w:pPr>
+              <w:widowControl w:val="1"/>
+              <w:rPr>
+                <w:rFonts w:ascii="Arial" w:cs="Arial" w:eastAsia="Arial" w:hAnsi="Arial"/>
+              </w:rPr>
+            </w:pPr>
+            <w:r>
+              <w:rPr>
+                <w:rFonts w:ascii="Arial" w:cs="Arial" w:eastAsia="Arial" w:hAnsi="Arial"/>
+                <w:rtl w:val="0"/>
+              </w:rPr>
+              <w:t xml:space="preserve">2</w:t>
+            </w:r>
+          </w:p>
+        </w:tc>
+        <w:tc>
+          <w:tcPr>
+            <w:shd w:fill="auto" w:val="clear"/>
+            <w:vAlign w:val="center"/>
+          </w:tcPr>
+          <w:p>
+            <w:pPr>
+              <w:widowControl w:val="1"/>
+              <w:rPr>
+                <w:rFonts w:ascii="Arial" w:cs="Arial" w:eastAsia="Arial" w:hAnsi="Arial"/>
+              </w:rPr>
+            </w:pPr>
+            <w:r>
+              <w:rPr>
+                <w:rFonts w:ascii="Arial" w:cs="Arial" w:eastAsia="Arial" w:hAnsi="Arial"/>
+                <w:rtl w:val="0"/>
+              </w:rPr>
+              <w:t xml:space="preserve">2</w:t>
+            </w:r>
+          </w:p>
+        </w:tc>
+        <w:tc>
+          <w:tcPr>
+            <w:shd w:fill="auto" w:val="clear"/>
+            <w:vAlign w:val="center"/>
+          </w:tcPr>
+          <w:p>
+            <w:pPr>
+              <w:widowControl w:val="1"/>
+              <w:rPr>
+                <w:rFonts w:ascii="Arial" w:cs="Arial" w:eastAsia="Arial" w:hAnsi="Arial"/>
+              </w:rPr>
+            </w:pPr>
+            <w:r>
+              <w:rPr>
+                <w:rFonts w:ascii="Arial" w:cs="Arial" w:eastAsia="Arial" w:hAnsi="Arial"/>
+                <w:rtl w:val="0"/>
+              </w:rPr>
+              <w:t xml:space="preserve">0</w:t>
+            </w:r>
+          </w:p>
+        </w:tc>
+      </w:tr>
+      <w:tr>
+        <w:trPr>
+          <w:trHeight w:val="740" w:hRule="atLeast"/>
+        </w:trPr>
+        <w:tc>
+          <w:tcPr/>
+          <w:p>
+            <w:pPr>
+              <w:widowControl w:val="1"/>
+              <w:rPr>
+                <w:rFonts w:ascii="Arial" w:cs="Arial" w:eastAsia="Arial" w:hAnsi="Arial"/>
+              </w:rPr>
+            </w:pPr>
+            <w:r>
+              <w:rPr>
+                <w:rFonts w:ascii="Arial" w:cs="Arial" w:eastAsia="Arial" w:hAnsi="Arial"/>
+                <w:rtl w:val="0"/>
+              </w:rPr>
+              <w:t xml:space="preserve">4.4</w:t>
+            </w:r>
+          </w:p>
+        </w:tc>
+        <w:tc>
+          <w:tcPr>
+            <w:shd w:fill="auto" w:val="clear"/>
+          </w:tcPr>
+          <w:p>
+            <w:pPr>
+              <w:widowControl w:val="1"/>
+              <w:rPr>
+                <w:rFonts w:ascii="Arial" w:cs="Arial" w:eastAsia="Arial" w:hAnsi="Arial"/>
+              </w:rPr>
+            </w:pPr>
+            <w:r>
+              <w:rPr>
+                <w:rFonts w:ascii="Arial" w:cs="Arial" w:eastAsia="Arial" w:hAnsi="Arial"/>
+                <w:rtl w:val="0"/>
+              </w:rPr>
+              <w:t xml:space="preserve">Add error handling for resource requirement hours</w:t>
+            </w:r>
+          </w:p>
+        </w:tc>
+        <w:tc>
+          <w:tcPr/>
+          <w:p>
+            <w:pPr>
+              <w:widowControl w:val="1"/>
+              <w:rPr>
+                <w:rFonts w:ascii="Arial" w:cs="Arial" w:eastAsia="Arial" w:hAnsi="Arial"/>
+              </w:rPr>
+            </w:pPr>
+            <w:r>
+              <w:rPr>
+                <w:rFonts w:ascii="Arial" w:cs="Arial" w:eastAsia="Arial" w:hAnsi="Arial"/>
+                <w:rtl w:val="0"/>
+              </w:rPr>
+              <w:t xml:space="preserve">System doesn’t accept invalid values</w:t>
+            </w:r>
+          </w:p>
+        </w:tc>
+        <w:tc>
+          <w:tcPr>
+            <w:shd w:fill="auto" w:val="clear"/>
+            <w:vAlign w:val="center"/>
+          </w:tcPr>
+          <w:p>
+            <w:pPr>
+              <w:widowControl w:val="1"/>
+              <w:rPr>
+                <w:rFonts w:ascii="Arial" w:cs="Arial" w:eastAsia="Arial" w:hAnsi="Arial"/>
+              </w:rPr>
+            </w:pPr>
+            <w:hyperlink r:id="rId14">
+              <w:r>
+                <w:rPr>
+                  <w:rFonts w:ascii="Arial" w:cs="Arial" w:eastAsia="Arial" w:hAnsi="Arial"/>
+                  <w:color w:val="1155cc"/>
+                  <w:u w:val="single"/>
+                  <w:rtl w:val="0"/>
+                </w:rPr>
+                <w:t xml:space="preserve">Complete</w:t>
+              </w:r>
+            </w:hyperlink>
+            <w:r>
+              <w:rPr>
+                <w:rtl w:val="0"/>
+              </w:rPr>
+            </w:r>
+          </w:p>
+        </w:tc>
+        <w:tc>
+          <w:tcPr>
+            <w:shd w:fill="auto" w:val="clear"/>
+            <w:vAlign w:val="center"/>
+          </w:tcPr>
+          <w:p>
+            <w:pPr>
+              <w:widowControl w:val="1"/>
+              <w:rPr>
+                <w:rFonts w:ascii="Arial" w:cs="Arial" w:eastAsia="Arial" w:hAnsi="Arial"/>
+              </w:rPr>
+            </w:pPr>
+            <w:r>
+              <w:rPr>
+                <w:rFonts w:ascii="Arial" w:cs="Arial" w:eastAsia="Arial" w:hAnsi="Arial"/>
+                <w:rtl w:val="0"/>
+              </w:rPr>
+              <w:t xml:space="preserve">Aaron</w:t>
+            </w:r>
+          </w:p>
+        </w:tc>
+        <w:tc>
+          <w:tcPr>
+            <w:vAlign w:val="center"/>
+          </w:tcPr>
+          <w:p>
+            <w:pPr>
+              <w:widowControl w:val="1"/>
+              <w:rPr>
+                <w:rFonts w:ascii="Arial" w:cs="Arial" w:eastAsia="Arial" w:hAnsi="Arial"/>
+              </w:rPr>
+            </w:pPr>
+            <w:r>
+              <w:rPr>
+                <w:rFonts w:ascii="Arial" w:cs="Arial" w:eastAsia="Arial" w:hAnsi="Arial"/>
+                <w:rtl w:val="0"/>
+              </w:rPr>
+              <w:t xml:space="preserve">2</w:t>
+            </w:r>
+          </w:p>
+        </w:tc>
+        <w:tc>
+          <w:tcPr>
+            <w:shd w:fill="auto" w:val="clear"/>
+            <w:vAlign w:val="center"/>
+          </w:tcPr>
+          <w:p>
+            <w:pPr>
+              <w:widowControl w:val="1"/>
+              <w:rPr>
+                <w:rFonts w:ascii="Arial" w:cs="Arial" w:eastAsia="Arial" w:hAnsi="Arial"/>
+              </w:rPr>
+            </w:pPr>
+            <w:r>
+              <w:rPr>
+                <w:rFonts w:ascii="Arial" w:cs="Arial" w:eastAsia="Arial" w:hAnsi="Arial"/>
+                <w:rtl w:val="0"/>
+              </w:rPr>
+              <w:t xml:space="preserve">2</w:t>
+            </w:r>
+          </w:p>
+        </w:tc>
+        <w:tc>
+          <w:tcPr>
+            <w:shd w:fill="auto" w:val="clear"/>
+            <w:vAlign w:val="center"/>
+          </w:tcPr>
+          <w:p>
+            <w:pPr>
+              <w:widowControl w:val="1"/>
+              <w:rPr>
+                <w:rFonts w:ascii="Arial" w:cs="Arial" w:eastAsia="Arial" w:hAnsi="Arial"/>
+              </w:rPr>
+            </w:pPr>
+            <w:r>
+              <w:rPr>
+                <w:rFonts w:ascii="Arial" w:cs="Arial" w:eastAsia="Arial" w:hAnsi="Arial"/>
+                <w:rtl w:val="0"/>
+              </w:rPr>
+              <w:t xml:space="preserve">0</w:t>
+            </w:r>
+          </w:p>
+        </w:tc>
+      </w:tr>
+      <w:tr>
+        <w:trPr>
+          <w:trHeight w:val="740" w:hRule="atLeast"/>
+        </w:trPr>
+        <w:tc>
+          <w:tcPr/>
+          <w:p>
+            <w:pPr>
+              <w:widowControl w:val="1"/>
+              <w:rPr>
+                <w:rFonts w:ascii="Arial" w:cs="Arial" w:eastAsia="Arial" w:hAnsi="Arial"/>
+              </w:rPr>
+            </w:pPr>
+            <w:r>
+              <w:rPr>
+                <w:rFonts w:ascii="Arial" w:cs="Arial" w:eastAsia="Arial" w:hAnsi="Arial"/>
+                <w:rtl w:val="0"/>
+              </w:rPr>
+              <w:t xml:space="preserve">4.5</w:t>
+            </w:r>
+          </w:p>
+        </w:tc>
+        <w:tc>
+          <w:tcPr>
+            <w:shd w:fill="auto" w:val="clear"/>
+          </w:tcPr>
+          <w:p>
+            <w:pPr>
+              <w:widowControl w:val="1"/>
+              <w:rPr>
+                <w:rFonts w:ascii="Arial" w:cs="Arial" w:eastAsia="Arial" w:hAnsi="Arial"/>
+              </w:rPr>
+            </w:pPr>
+            <w:r>
+              <w:rPr>
+                <w:rFonts w:ascii="Arial" w:cs="Arial" w:eastAsia="Arial" w:hAnsi="Arial"/>
+                <w:rtl w:val="0"/>
+              </w:rPr>
+              <w:t xml:space="preserve">Add some password enforcement</w:t>
+            </w:r>
+          </w:p>
+        </w:tc>
+        <w:tc>
+          <w:tcPr/>
+          <w:p>
+            <w:pPr>
+              <w:widowControl w:val="1"/>
+              <w:rPr>
+                <w:rFonts w:ascii="Arial" w:cs="Arial" w:eastAsia="Arial" w:hAnsi="Arial"/>
+              </w:rPr>
+            </w:pPr>
+            <w:r>
+              <w:rPr>
+                <w:rFonts w:ascii="Arial" w:cs="Arial" w:eastAsia="Arial" w:hAnsi="Arial"/>
+                <w:rtl w:val="0"/>
+              </w:rPr>
+              <w:t xml:space="preserve">users can cleanly change passwords</w:t>
+            </w:r>
+          </w:p>
+        </w:tc>
+        <w:tc>
+          <w:tcPr>
+            <w:shd w:fill="auto" w:val="clear"/>
+            <w:vAlign w:val="center"/>
+          </w:tcPr>
+          <w:p>
+            <w:pPr>
+              <w:widowControl w:val="1"/>
+              <w:rPr>
+                <w:rFonts w:ascii="Arial" w:cs="Arial" w:eastAsia="Arial" w:hAnsi="Arial"/>
+              </w:rPr>
+            </w:pPr>
+            <w:hyperlink r:id="rId15">
+              <w:r>
+                <w:rPr>
+                  <w:rFonts w:ascii="Arial" w:cs="Arial" w:eastAsia="Arial" w:hAnsi="Arial"/>
+                  <w:color w:val="1155cc"/>
+                  <w:u w:val="single"/>
+                  <w:rtl w:val="0"/>
+                </w:rPr>
+                <w:t xml:space="preserve">Complete</w:t>
+              </w:r>
+            </w:hyperlink>
+            <w:r>
+              <w:rPr>
+                <w:rtl w:val="0"/>
+              </w:rPr>
+            </w:r>
+          </w:p>
+        </w:tc>
+        <w:tc>
+          <w:tcPr>
+            <w:shd w:fill="auto" w:val="clear"/>
+            <w:vAlign w:val="center"/>
+          </w:tcPr>
+          <w:p>
+            <w:pPr>
+              <w:widowControl w:val="1"/>
+              <w:rPr>
+                <w:rFonts w:ascii="Arial" w:cs="Arial" w:eastAsia="Arial" w:hAnsi="Arial"/>
+              </w:rPr>
+            </w:pPr>
+            <w:r>
+              <w:rPr>
+                <w:rFonts w:ascii="Arial" w:cs="Arial" w:eastAsia="Arial" w:hAnsi="Arial"/>
+                <w:rtl w:val="0"/>
+              </w:rPr>
+              <w:t xml:space="preserve">Aaron</w:t>
+            </w:r>
+          </w:p>
+        </w:tc>
+        <w:tc>
+          <w:tcPr>
+            <w:vAlign w:val="center"/>
+          </w:tcPr>
+          <w:p>
+            <w:pPr>
+              <w:widowControl w:val="1"/>
+              <w:rPr>
+                <w:rFonts w:ascii="Arial" w:cs="Arial" w:eastAsia="Arial" w:hAnsi="Arial"/>
+              </w:rPr>
+            </w:pPr>
+            <w:r>
+              <w:rPr>
+                <w:rFonts w:ascii="Arial" w:cs="Arial" w:eastAsia="Arial" w:hAnsi="Arial"/>
+                <w:rtl w:val="0"/>
+              </w:rPr>
+              <w:t xml:space="preserve">2</w:t>
+            </w:r>
+          </w:p>
+        </w:tc>
+        <w:tc>
+          <w:tcPr>
+            <w:shd w:fill="auto" w:val="clear"/>
+            <w:vAlign w:val="center"/>
+          </w:tcPr>
+          <w:p>
+            <w:pPr>
+              <w:widowControl w:val="1"/>
+              <w:rPr>
+                <w:rFonts w:ascii="Arial" w:cs="Arial" w:eastAsia="Arial" w:hAnsi="Arial"/>
+              </w:rPr>
+            </w:pPr>
+            <w:r>
+              <w:rPr>
+                <w:rFonts w:ascii="Arial" w:cs="Arial" w:eastAsia="Arial" w:hAnsi="Arial"/>
+                <w:rtl w:val="0"/>
+              </w:rPr>
+              <w:t xml:space="preserve">2</w:t>
+            </w:r>
+          </w:p>
+        </w:tc>
+        <w:tc>
+          <w:tcPr>
+            <w:shd w:fill="auto" w:val="clear"/>
+            <w:vAlign w:val="center"/>
+          </w:tcPr>
+          <w:p>
+            <w:pPr>
+              <w:widowControl w:val="1"/>
+              <w:rPr>
+                <w:rFonts w:ascii="Arial" w:cs="Arial" w:eastAsia="Arial" w:hAnsi="Arial"/>
+              </w:rPr>
+            </w:pPr>
+            <w:r>
+              <w:rPr>
+                <w:rFonts w:ascii="Arial" w:cs="Arial" w:eastAsia="Arial" w:hAnsi="Arial"/>
+                <w:rtl w:val="0"/>
+              </w:rPr>
+              <w:t xml:space="preserve">0</w:t>
+            </w:r>
+          </w:p>
+        </w:tc>
+      </w:tr>
+      <w:tr>
+        <w:trPr>
+          <w:trHeight w:val="740" w:hRule="atLeast"/>
+        </w:trPr>
+        <w:tc>
+          <w:tcPr/>
+          <w:p>
+            <w:pPr>
+              <w:widowControl w:val="1"/>
+              <w:rPr>
+                <w:rFonts w:ascii="Arial" w:cs="Arial" w:eastAsia="Arial" w:hAnsi="Arial"/>
+              </w:rPr>
+            </w:pPr>
+            <w:r>
+              <w:rPr>
+                <w:rFonts w:ascii="Arial" w:cs="Arial" w:eastAsia="Arial" w:hAnsi="Arial"/>
+                <w:rtl w:val="0"/>
+              </w:rPr>
+              <w:t xml:space="preserve">4.6</w:t>
+            </w:r>
+          </w:p>
+        </w:tc>
+        <w:tc>
+          <w:tcPr>
+            <w:shd w:fill="auto" w:val="clear"/>
+          </w:tcPr>
+          <w:p>
+            <w:pPr>
+              <w:widowControl w:val="1"/>
+              <w:rPr>
+                <w:rFonts w:ascii="Arial" w:cs="Arial" w:eastAsia="Arial" w:hAnsi="Arial"/>
+              </w:rPr>
+            </w:pPr>
+            <w:r>
+              <w:rPr>
+                <w:rFonts w:ascii="Arial" w:cs="Arial" w:eastAsia="Arial" w:hAnsi="Arial"/>
+                <w:rtl w:val="0"/>
+              </w:rPr>
+              <w:t xml:space="preserve">Sort users and resources alphabetically</w:t>
+            </w:r>
+          </w:p>
+        </w:tc>
+        <w:tc>
+          <w:tcPr/>
+          <w:p>
+            <w:pPr>
+              <w:widowControl w:val="1"/>
+              <w:rPr>
+                <w:rFonts w:ascii="Arial" w:cs="Arial" w:eastAsia="Arial" w:hAnsi="Arial"/>
+              </w:rPr>
+            </w:pPr>
+            <w:r>
+              <w:rPr>
+                <w:rFonts w:ascii="Arial" w:cs="Arial" w:eastAsia="Arial" w:hAnsi="Arial"/>
+                <w:rtl w:val="0"/>
+              </w:rPr>
+              <w:t xml:space="preserve">Users and resources should be sorted alphabetically</w:t>
+            </w:r>
+          </w:p>
+        </w:tc>
+        <w:tc>
+          <w:tcPr>
+            <w:shd w:fill="auto" w:val="clear"/>
+            <w:vAlign w:val="center"/>
+          </w:tcPr>
+          <w:p>
+            <w:pPr>
+              <w:widowControl w:val="1"/>
+              <w:rPr>
+                <w:rFonts w:ascii="Arial" w:cs="Arial" w:eastAsia="Arial" w:hAnsi="Arial"/>
+              </w:rPr>
+            </w:pPr>
+            <w:hyperlink r:id="rId16">
+              <w:r>
+                <w:rPr>
+                  <w:rFonts w:ascii="Arial" w:cs="Arial" w:eastAsia="Arial" w:hAnsi="Arial"/>
+                  <w:color w:val="1155cc"/>
+                  <w:u w:val="single"/>
+                  <w:rtl w:val="0"/>
+                </w:rPr>
+                <w:t xml:space="preserve">Complete</w:t>
+              </w:r>
+            </w:hyperlink>
+            <w:r>
+              <w:rPr>
+                <w:rtl w:val="0"/>
+              </w:rPr>
+            </w:r>
+          </w:p>
+        </w:tc>
+        <w:tc>
+          <w:tcPr>
+            <w:shd w:fill="auto" w:val="clear"/>
+            <w:vAlign w:val="center"/>
+          </w:tcPr>
+          <w:p>
+            <w:pPr>
+              <w:widowControl w:val="1"/>
+              <w:rPr>
+                <w:rFonts w:ascii="Arial" w:cs="Arial" w:eastAsia="Arial" w:hAnsi="Arial"/>
+              </w:rPr>
+            </w:pPr>
+            <w:r>
+              <w:rPr>
+                <w:rFonts w:ascii="Arial" w:cs="Arial" w:eastAsia="Arial" w:hAnsi="Arial"/>
+                <w:rtl w:val="0"/>
+              </w:rPr>
+              <w:t xml:space="preserve">Aaron</w:t>
+            </w:r>
+          </w:p>
+        </w:tc>
+        <w:tc>
+          <w:tcPr>
+            <w:vAlign w:val="center"/>
+          </w:tcPr>
+          <w:p>
+            <w:pPr>
+              <w:widowControl w:val="1"/>
+              <w:rPr>
+                <w:rFonts w:ascii="Arial" w:cs="Arial" w:eastAsia="Arial" w:hAnsi="Arial"/>
+              </w:rPr>
+            </w:pPr>
+            <w:r>
+              <w:rPr>
+                <w:rFonts w:ascii="Arial" w:cs="Arial" w:eastAsia="Arial" w:hAnsi="Arial"/>
+                <w:rtl w:val="0"/>
+              </w:rPr>
+              <w:t xml:space="preserve">1</w:t>
+            </w:r>
+          </w:p>
+        </w:tc>
+        <w:tc>
+          <w:tcPr>
+            <w:shd w:fill="auto" w:val="clear"/>
+            <w:vAlign w:val="center"/>
+          </w:tcPr>
+          <w:p>
+            <w:pPr>
+              <w:widowControl w:val="1"/>
+              <w:rPr>
+                <w:rFonts w:ascii="Arial" w:cs="Arial" w:eastAsia="Arial" w:hAnsi="Arial"/>
+              </w:rPr>
+            </w:pPr>
+            <w:r>
+              <w:rPr>
+                <w:rFonts w:ascii="Arial" w:cs="Arial" w:eastAsia="Arial" w:hAnsi="Arial"/>
+                <w:rtl w:val="0"/>
+              </w:rPr>
+              <w:t xml:space="preserve">1</w:t>
+            </w:r>
+          </w:p>
+        </w:tc>
+        <w:tc>
+          <w:tcPr>
+            <w:shd w:fill="auto" w:val="clear"/>
+            <w:vAlign w:val="center"/>
+          </w:tcPr>
+          <w:p>
+            <w:pPr>
+              <w:widowControl w:val="1"/>
+              <w:rPr>
+                <w:rFonts w:ascii="Arial" w:cs="Arial" w:eastAsia="Arial" w:hAnsi="Arial"/>
+              </w:rPr>
+            </w:pPr>
+            <w:r>
+              <w:rPr>
+                <w:rFonts w:ascii="Arial" w:cs="Arial" w:eastAsia="Arial" w:hAnsi="Arial"/>
+                <w:rtl w:val="0"/>
+              </w:rPr>
+              <w:t xml:space="preserve">0</w:t>
+            </w:r>
+          </w:p>
+        </w:tc>
+      </w:tr>
+      <w:tr>
+        <w:trPr>
+          <w:trHeight w:val="740" w:hRule="atLeast"/>
+        </w:trPr>
+        <w:tc>
+          <w:tcPr/>
+          <w:p>
+            <w:pPr>
+              <w:widowControl w:val="1"/>
+              <w:rPr>
+                <w:rFonts w:ascii="Arial" w:cs="Arial" w:eastAsia="Arial" w:hAnsi="Arial"/>
+              </w:rPr>
+            </w:pPr>
+            <w:r>
+              <w:rPr>
+                <w:rFonts w:ascii="Arial" w:cs="Arial" w:eastAsia="Arial" w:hAnsi="Arial"/>
+                <w:rtl w:val="0"/>
+              </w:rPr>
+              <w:t xml:space="preserve">4.7</w:t>
+            </w:r>
+          </w:p>
+        </w:tc>
+        <w:tc>
+          <w:tcPr>
+            <w:shd w:fill="auto" w:val="clear"/>
+          </w:tcPr>
+          <w:p>
+            <w:pPr>
+              <w:widowControl w:val="1"/>
+              <w:rPr>
+                <w:rFonts w:ascii="Arial" w:cs="Arial" w:eastAsia="Arial" w:hAnsi="Arial"/>
+              </w:rPr>
+            </w:pPr>
+            <w:r>
+              <w:rPr>
+                <w:rFonts w:ascii="Arial" w:cs="Arial" w:eastAsia="Arial" w:hAnsi="Arial"/>
+                <w:rtl w:val="0"/>
+              </w:rPr>
+              <w:t xml:space="preserve">Create successful password change pop up</w:t>
+            </w:r>
+          </w:p>
+        </w:tc>
+        <w:tc>
+          <w:tcPr/>
+          <w:p>
+            <w:pPr>
+              <w:widowControl w:val="1"/>
+              <w:rPr>
+                <w:rFonts w:ascii="Arial" w:cs="Arial" w:eastAsia="Arial" w:hAnsi="Arial"/>
+              </w:rPr>
+            </w:pPr>
+            <w:r>
+              <w:rPr>
+                <w:rFonts w:ascii="Arial" w:cs="Arial" w:eastAsia="Arial" w:hAnsi="Arial"/>
+                <w:rtl w:val="0"/>
+              </w:rPr>
+              <w:t xml:space="preserve">People know when password changes appropriately</w:t>
+            </w:r>
+          </w:p>
+        </w:tc>
+        <w:tc>
+          <w:tcPr>
+            <w:shd w:fill="auto" w:val="clear"/>
+            <w:vAlign w:val="center"/>
+          </w:tcPr>
+          <w:p>
+            <w:pPr>
+              <w:widowControl w:val="1"/>
+              <w:rPr>
+                <w:rFonts w:ascii="Arial" w:cs="Arial" w:eastAsia="Arial" w:hAnsi="Arial"/>
+              </w:rPr>
+            </w:pPr>
+            <w:hyperlink r:id="rId17">
+              <w:r>
+                <w:rPr>
+                  <w:rFonts w:ascii="Arial" w:cs="Arial" w:eastAsia="Arial" w:hAnsi="Arial"/>
+                  <w:color w:val="1155cc"/>
+                  <w:u w:val="single"/>
+                  <w:rtl w:val="0"/>
+                </w:rPr>
+                <w:t xml:space="preserve">Complete</w:t>
+              </w:r>
+            </w:hyperlink>
+            <w:r>
+              <w:rPr>
+                <w:rtl w:val="0"/>
+              </w:rPr>
+            </w:r>
+          </w:p>
+        </w:tc>
+        <w:tc>
+          <w:tcPr>
+            <w:shd w:fill="auto" w:val="clear"/>
+            <w:vAlign w:val="center"/>
+          </w:tcPr>
+          <w:p>
+            <w:pPr>
+              <w:widowControl w:val="1"/>
+              <w:rPr>
+                <w:rFonts w:ascii="Arial" w:cs="Arial" w:eastAsia="Arial" w:hAnsi="Arial"/>
+              </w:rPr>
+            </w:pPr>
+            <w:r>
+              <w:rPr>
+                <w:rFonts w:ascii="Arial" w:cs="Arial" w:eastAsia="Arial" w:hAnsi="Arial"/>
+                <w:rtl w:val="0"/>
+              </w:rPr>
+              <w:t xml:space="preserve">Aaron</w:t>
+            </w:r>
+          </w:p>
+        </w:tc>
+        <w:tc>
+          <w:tcPr>
+            <w:vAlign w:val="center"/>
+          </w:tcPr>
+          <w:p>
+            <w:pPr>
+              <w:widowControl w:val="1"/>
+              <w:rPr>
+                <w:rFonts w:ascii="Arial" w:cs="Arial" w:eastAsia="Arial" w:hAnsi="Arial"/>
+              </w:rPr>
+            </w:pPr>
+            <w:r>
+              <w:rPr>
+                <w:rFonts w:ascii="Arial" w:cs="Arial" w:eastAsia="Arial" w:hAnsi="Arial"/>
+                <w:rtl w:val="0"/>
+              </w:rPr>
+              <w:t xml:space="preserve">1</w:t>
+            </w:r>
+          </w:p>
+        </w:tc>
+        <w:tc>
+          <w:tcPr>
+            <w:shd w:fill="auto" w:val="clear"/>
+            <w:vAlign w:val="center"/>
+          </w:tcPr>
+          <w:p>
+            <w:pPr>
+              <w:widowControl w:val="1"/>
+              <w:rPr>
+                <w:rFonts w:ascii="Arial" w:cs="Arial" w:eastAsia="Arial" w:hAnsi="Arial"/>
+              </w:rPr>
+            </w:pPr>
+            <w:r>
+              <w:rPr>
+                <w:rFonts w:ascii="Arial" w:cs="Arial" w:eastAsia="Arial" w:hAnsi="Arial"/>
+                <w:rtl w:val="0"/>
+              </w:rPr>
+              <w:t xml:space="preserve">1</w:t>
+            </w:r>
+          </w:p>
+        </w:tc>
+        <w:tc>
+          <w:tcPr>
+            <w:shd w:fill="auto" w:val="clear"/>
+            <w:vAlign w:val="center"/>
+          </w:tcPr>
+          <w:p>
+            <w:pPr>
+              <w:widowControl w:val="1"/>
+              <w:rPr>
+                <w:rFonts w:ascii="Arial" w:cs="Arial" w:eastAsia="Arial" w:hAnsi="Arial"/>
+              </w:rPr>
+            </w:pPr>
+            <w:r>
+              <w:rPr>
+                <w:rFonts w:ascii="Arial" w:cs="Arial" w:eastAsia="Arial" w:hAnsi="Arial"/>
+                <w:rtl w:val="0"/>
+              </w:rPr>
+              <w:t xml:space="preserve">0</w:t>
+            </w:r>
+          </w:p>
+        </w:tc>
+      </w:tr>
+      <w:tr>
+        <w:trPr>
+          <w:trHeight w:val="740" w:hRule="atLeast"/>
+        </w:trPr>
+        <w:tc>
+          <w:tcPr/>
+          <w:p>
+            <w:pPr>
+              <w:widowControl w:val="1"/>
+              <w:rPr>
+                <w:rFonts w:ascii="Arial" w:cs="Arial" w:eastAsia="Arial" w:hAnsi="Arial"/>
+              </w:rPr>
+            </w:pPr>
+            <w:r>
+              <w:rPr>
+                <w:rFonts w:ascii="Arial" w:cs="Arial" w:eastAsia="Arial" w:hAnsi="Arial"/>
+                <w:rtl w:val="0"/>
+              </w:rPr>
+              <w:t xml:space="preserve">4.8</w:t>
+            </w:r>
+          </w:p>
+        </w:tc>
+        <w:tc>
+          <w:tcPr>
+            <w:shd w:fill="auto" w:val="clear"/>
+          </w:tcPr>
+          <w:p>
+            <w:pPr>
+              <w:widowControl w:val="1"/>
+              <w:rPr>
+                <w:rFonts w:ascii="Arial" w:cs="Arial" w:eastAsia="Arial" w:hAnsi="Arial"/>
+              </w:rPr>
+            </w:pPr>
+            <w:r>
+              <w:rPr>
+                <w:rFonts w:ascii="Arial" w:cs="Arial" w:eastAsia="Arial" w:hAnsi="Arial"/>
+                <w:rtl w:val="0"/>
+              </w:rPr>
+              <w:t xml:space="preserve">New assignment notification not working</w:t>
+            </w:r>
+          </w:p>
+        </w:tc>
+        <w:tc>
+          <w:tcPr/>
+          <w:p>
+            <w:pPr>
+              <w:widowControl w:val="1"/>
+              <w:rPr>
+                <w:rFonts w:ascii="Arial" w:cs="Arial" w:eastAsia="Arial" w:hAnsi="Arial"/>
+              </w:rPr>
+            </w:pPr>
+            <w:r>
+              <w:rPr>
+                <w:rFonts w:ascii="Arial" w:cs="Arial" w:eastAsia="Arial" w:hAnsi="Arial"/>
+                <w:rtl w:val="0"/>
+              </w:rPr>
+              <w:t xml:space="preserve">Users will correctly receive notifications on getting assigned</w:t>
+            </w:r>
+          </w:p>
+        </w:tc>
+        <w:tc>
+          <w:tcPr>
+            <w:shd w:fill="auto" w:val="clear"/>
+            <w:vAlign w:val="center"/>
+          </w:tcPr>
+          <w:p>
+            <w:pPr>
+              <w:widowControl w:val="1"/>
+              <w:rPr>
+                <w:rFonts w:ascii="Arial" w:cs="Arial" w:eastAsia="Arial" w:hAnsi="Arial"/>
+              </w:rPr>
+            </w:pPr>
+            <w:hyperlink r:id="rId18">
+              <w:r>
+                <w:rPr>
+                  <w:rFonts w:ascii="Arial" w:cs="Arial" w:eastAsia="Arial" w:hAnsi="Arial"/>
+                  <w:color w:val="1155cc"/>
+                  <w:u w:val="single"/>
+                  <w:rtl w:val="0"/>
+                </w:rPr>
+                <w:t xml:space="preserve">Complete</w:t>
+              </w:r>
+            </w:hyperlink>
+            <w:r>
+              <w:rPr>
+                <w:rtl w:val="0"/>
+              </w:rPr>
+            </w:r>
+          </w:p>
+        </w:tc>
+        <w:tc>
+          <w:tcPr>
+            <w:shd w:fill="auto" w:val="clear"/>
+            <w:vAlign w:val="center"/>
+          </w:tcPr>
+          <w:p>
+            <w:pPr>
+              <w:widowControl w:val="1"/>
+              <w:rPr>
+                <w:rFonts w:ascii="Arial" w:cs="Arial" w:eastAsia="Arial" w:hAnsi="Arial"/>
+              </w:rPr>
+            </w:pPr>
+            <w:r>
+              <w:rPr>
+                <w:rFonts w:ascii="Arial" w:cs="Arial" w:eastAsia="Arial" w:hAnsi="Arial"/>
+                <w:rtl w:val="0"/>
+              </w:rPr>
+              <w:t xml:space="preserve">Matt</w:t>
+            </w:r>
+          </w:p>
+        </w:tc>
+        <w:tc>
+          <w:tcPr>
+            <w:vAlign w:val="center"/>
+          </w:tcPr>
+          <w:p>
+            <w:pPr>
+              <w:widowControl w:val="1"/>
+              <w:rPr>
+                <w:rFonts w:ascii="Arial" w:cs="Arial" w:eastAsia="Arial" w:hAnsi="Arial"/>
+              </w:rPr>
+            </w:pPr>
+            <w:r>
+              <w:rPr>
+                <w:rFonts w:ascii="Arial" w:cs="Arial" w:eastAsia="Arial" w:hAnsi="Arial"/>
+                <w:rtl w:val="0"/>
+              </w:rPr>
+              <w:t xml:space="preserve">1</w:t>
+            </w:r>
+          </w:p>
+        </w:tc>
+        <w:tc>
+          <w:tcPr>
+            <w:shd w:fill="auto" w:val="clear"/>
+            <w:vAlign w:val="center"/>
+          </w:tcPr>
+          <w:p>
+            <w:pPr>
+              <w:widowControl w:val="1"/>
+              <w:rPr>
+                <w:rFonts w:ascii="Arial" w:cs="Arial" w:eastAsia="Arial" w:hAnsi="Arial"/>
+              </w:rPr>
+            </w:pPr>
+            <w:r>
+              <w:rPr>
+                <w:rFonts w:ascii="Arial" w:cs="Arial" w:eastAsia="Arial" w:hAnsi="Arial"/>
+                <w:rtl w:val="0"/>
+              </w:rPr>
+              <w:t xml:space="preserve">1</w:t>
+            </w:r>
+          </w:p>
+        </w:tc>
+        <w:tc>
+          <w:tcPr>
+            <w:shd w:fill="auto" w:val="clear"/>
+            <w:vAlign w:val="center"/>
+          </w:tcPr>
+          <w:p>
+            <w:pPr>
+              <w:widowControl w:val="1"/>
+              <w:rPr>
+                <w:rFonts w:ascii="Arial" w:cs="Arial" w:eastAsia="Arial" w:hAnsi="Arial"/>
+              </w:rPr>
+            </w:pPr>
+            <w:r>
+              <w:rPr>
+                <w:rFonts w:ascii="Arial" w:cs="Arial" w:eastAsia="Arial" w:hAnsi="Arial"/>
+                <w:rtl w:val="0"/>
+              </w:rPr>
+              <w:t xml:space="preserve">0</w:t>
+            </w:r>
+          </w:p>
+        </w:tc>
+      </w:tr>
+      <w:tr>
+        <w:trPr>
+          <w:trHeight w:val="740" w:hRule="atLeast"/>
+        </w:trPr>
+        <w:tc>
+          <w:tcPr/>
+          <w:p>
+            <w:pPr>
+              <w:widowControl w:val="1"/>
+              <w:rPr>
+                <w:rFonts w:ascii="Arial" w:cs="Arial" w:eastAsia="Arial" w:hAnsi="Arial"/>
+              </w:rPr>
+            </w:pPr>
+            <w:r>
+              <w:rPr>
+                <w:rFonts w:ascii="Arial" w:cs="Arial" w:eastAsia="Arial" w:hAnsi="Arial"/>
+                <w:rtl w:val="0"/>
+              </w:rPr>
+              <w:t xml:space="preserve">4.9</w:t>
+            </w:r>
+          </w:p>
+        </w:tc>
+        <w:tc>
+          <w:tcPr>
+            <w:shd w:fill="auto" w:val="clear"/>
+          </w:tcPr>
+          <w:p>
+            <w:pPr>
+              <w:widowControl w:val="1"/>
+              <w:rPr>
+                <w:rFonts w:ascii="Arial" w:cs="Arial" w:eastAsia="Arial" w:hAnsi="Arial"/>
+              </w:rPr>
+            </w:pPr>
+            <w:r>
+              <w:rPr>
+                <w:rFonts w:ascii="Arial" w:cs="Arial" w:eastAsia="Arial" w:hAnsi="Arial"/>
+                <w:rtl w:val="0"/>
+              </w:rPr>
+              <w:t xml:space="preserve">Password changed successfully pop-up always appears</w:t>
+            </w:r>
+          </w:p>
+        </w:tc>
+        <w:tc>
+          <w:tcPr/>
+          <w:p>
+            <w:pPr>
+              <w:widowControl w:val="1"/>
+              <w:rPr>
+                <w:rFonts w:ascii="Arial" w:cs="Arial" w:eastAsia="Arial" w:hAnsi="Arial"/>
+              </w:rPr>
+            </w:pPr>
+            <w:r>
+              <w:rPr>
+                <w:rFonts w:ascii="Arial" w:cs="Arial" w:eastAsia="Arial" w:hAnsi="Arial"/>
+                <w:rtl w:val="0"/>
+              </w:rPr>
+              <w:t xml:space="preserve">Password changed successfully should only appear when password is changed</w:t>
+            </w:r>
+          </w:p>
+        </w:tc>
+        <w:tc>
+          <w:tcPr>
+            <w:shd w:fill="auto" w:val="clear"/>
+            <w:vAlign w:val="center"/>
+          </w:tcPr>
+          <w:p>
+            <w:pPr>
+              <w:widowControl w:val="1"/>
+              <w:rPr>
+                <w:rFonts w:ascii="Arial" w:cs="Arial" w:eastAsia="Arial" w:hAnsi="Arial"/>
+              </w:rPr>
+            </w:pPr>
+            <w:hyperlink r:id="rId19">
+              <w:r>
+                <w:rPr>
+                  <w:rFonts w:ascii="Arial" w:cs="Arial" w:eastAsia="Arial" w:hAnsi="Arial"/>
+                  <w:color w:val="1155cc"/>
+                  <w:u w:val="single"/>
+                  <w:rtl w:val="0"/>
+                </w:rPr>
+                <w:t xml:space="preserve">Complete</w:t>
+              </w:r>
+            </w:hyperlink>
+            <w:r>
+              <w:rPr>
+                <w:rtl w:val="0"/>
+              </w:rPr>
+            </w:r>
+          </w:p>
+        </w:tc>
+        <w:tc>
+          <w:tcPr>
+            <w:shd w:fill="auto" w:val="clear"/>
+            <w:vAlign w:val="center"/>
+          </w:tcPr>
+          <w:p>
+            <w:pPr>
+              <w:widowControl w:val="1"/>
+              <w:rPr>
+                <w:rFonts w:ascii="Arial" w:cs="Arial" w:eastAsia="Arial" w:hAnsi="Arial"/>
+              </w:rPr>
+            </w:pPr>
+            <w:r>
+              <w:rPr>
+                <w:rFonts w:ascii="Arial" w:cs="Arial" w:eastAsia="Arial" w:hAnsi="Arial"/>
+                <w:rtl w:val="0"/>
+              </w:rPr>
+              <w:t xml:space="preserve">Matt</w:t>
+            </w:r>
+          </w:p>
+        </w:tc>
+        <w:tc>
+          <w:tcPr>
+            <w:vAlign w:val="center"/>
+          </w:tcPr>
+          <w:p>
+            <w:pPr>
+              <w:widowControl w:val="1"/>
+              <w:rPr>
+                <w:rFonts w:ascii="Arial" w:cs="Arial" w:eastAsia="Arial" w:hAnsi="Arial"/>
+              </w:rPr>
+            </w:pPr>
+            <w:r>
+              <w:rPr>
+                <w:rFonts w:ascii="Arial" w:cs="Arial" w:eastAsia="Arial" w:hAnsi="Arial"/>
+                <w:rtl w:val="0"/>
+              </w:rPr>
+              <w:t xml:space="preserve">1</w:t>
+            </w:r>
+          </w:p>
+        </w:tc>
+        <w:tc>
+          <w:tcPr>
+            <w:shd w:fill="auto" w:val="clear"/>
+            <w:vAlign w:val="center"/>
+          </w:tcPr>
+          <w:p>
+            <w:pPr>
+              <w:widowControl w:val="1"/>
+              <w:rPr>
+                <w:rFonts w:ascii="Arial" w:cs="Arial" w:eastAsia="Arial" w:hAnsi="Arial"/>
+              </w:rPr>
+            </w:pPr>
+            <w:r>
+              <w:rPr>
+                <w:rFonts w:ascii="Arial" w:cs="Arial" w:eastAsia="Arial" w:hAnsi="Arial"/>
+                <w:rtl w:val="0"/>
+              </w:rPr>
+              <w:t xml:space="preserve">1</w:t>
+            </w:r>
+          </w:p>
+        </w:tc>
+        <w:tc>
+          <w:tcPr>
+            <w:shd w:fill="auto" w:val="clear"/>
+            <w:vAlign w:val="center"/>
+          </w:tcPr>
+          <w:p>
+            <w:pPr>
+              <w:widowControl w:val="1"/>
+              <w:rPr>
+                <w:rFonts w:ascii="Arial" w:cs="Arial" w:eastAsia="Arial" w:hAnsi="Arial"/>
+              </w:rPr>
+            </w:pPr>
+            <w:r>
+              <w:rPr>
+                <w:rFonts w:ascii="Arial" w:cs="Arial" w:eastAsia="Arial" w:hAnsi="Arial"/>
+                <w:rtl w:val="0"/>
+              </w:rPr>
+              <w:t xml:space="preserve">0</w:t>
+            </w:r>
+          </w:p>
+        </w:tc>
+      </w:tr>
+      <w:tr>
+        <w:trPr>
+          <w:trHeight w:val="740" w:hRule="atLeast"/>
+        </w:trPr>
+        <w:tc>
+          <w:tcPr/>
+          <w:p>
+            <w:pPr>
+              <w:widowControl w:val="1"/>
+              <w:rPr>
+                <w:rFonts w:ascii="Arial" w:cs="Arial" w:eastAsia="Arial" w:hAnsi="Arial"/>
+              </w:rPr>
+            </w:pPr>
+            <w:r>
+              <w:rPr>
+                <w:rFonts w:ascii="Arial" w:cs="Arial" w:eastAsia="Arial" w:hAnsi="Arial"/>
+                <w:rtl w:val="0"/>
+              </w:rPr>
+              <w:t xml:space="preserve">4.10</w:t>
+            </w:r>
+          </w:p>
+        </w:tc>
+        <w:tc>
+          <w:tcPr>
+            <w:shd w:fill="auto" w:val="clear"/>
+          </w:tcPr>
+          <w:p>
+            <w:pPr>
+              <w:widowControl w:val="1"/>
+              <w:rPr>
+                <w:rFonts w:ascii="Arial" w:cs="Arial" w:eastAsia="Arial" w:hAnsi="Arial"/>
+              </w:rPr>
+            </w:pPr>
+            <w:r>
+              <w:rPr>
+                <w:rFonts w:ascii="Arial" w:cs="Arial" w:eastAsia="Arial" w:hAnsi="Arial"/>
+                <w:rtl w:val="0"/>
+              </w:rPr>
+              <w:t xml:space="preserve">Required User inputs are not required in user edit / create form</w:t>
+            </w:r>
+          </w:p>
+        </w:tc>
+        <w:tc>
+          <w:tcPr/>
+          <w:p>
+            <w:pPr>
+              <w:widowControl w:val="1"/>
+              <w:rPr>
+                <w:rFonts w:ascii="Arial" w:cs="Arial" w:eastAsia="Arial" w:hAnsi="Arial"/>
+              </w:rPr>
+            </w:pPr>
+            <w:r>
+              <w:rPr>
+                <w:rFonts w:ascii="Arial" w:cs="Arial" w:eastAsia="Arial" w:hAnsi="Arial"/>
+                <w:rtl w:val="0"/>
+              </w:rPr>
+              <w:t xml:space="preserve">Users will not be possible to create without required fields being input</w:t>
+            </w:r>
+          </w:p>
+        </w:tc>
+        <w:tc>
+          <w:tcPr>
+            <w:shd w:fill="auto" w:val="clear"/>
+            <w:vAlign w:val="center"/>
+          </w:tcPr>
+          <w:p>
+            <w:pPr>
+              <w:widowControl w:val="1"/>
+              <w:rPr>
+                <w:rFonts w:ascii="Arial" w:cs="Arial" w:eastAsia="Arial" w:hAnsi="Arial"/>
+              </w:rPr>
+            </w:pPr>
+            <w:hyperlink r:id="rId20">
+              <w:r>
+                <w:rPr>
+                  <w:rFonts w:ascii="Arial" w:cs="Arial" w:eastAsia="Arial" w:hAnsi="Arial"/>
+                  <w:color w:val="1155cc"/>
+                  <w:u w:val="single"/>
+                  <w:rtl w:val="0"/>
+                </w:rPr>
+                <w:t xml:space="preserve">Complete</w:t>
+              </w:r>
+            </w:hyperlink>
+            <w:r>
+              <w:rPr>
+                <w:rtl w:val="0"/>
+              </w:rPr>
+            </w:r>
+          </w:p>
+        </w:tc>
+        <w:tc>
+          <w:tcPr>
+            <w:shd w:fill="auto" w:val="clear"/>
+            <w:vAlign w:val="center"/>
+          </w:tcPr>
+          <w:p>
+            <w:pPr>
+              <w:widowControl w:val="1"/>
+              <w:rPr>
+                <w:rFonts w:ascii="Arial" w:cs="Arial" w:eastAsia="Arial" w:hAnsi="Arial"/>
+              </w:rPr>
+            </w:pPr>
+            <w:r>
+              <w:rPr>
+                <w:rFonts w:ascii="Arial" w:cs="Arial" w:eastAsia="Arial" w:hAnsi="Arial"/>
+                <w:rtl w:val="0"/>
+              </w:rPr>
+              <w:t xml:space="preserve">Matt</w:t>
+            </w:r>
+          </w:p>
+        </w:tc>
+        <w:tc>
+          <w:tcPr>
+            <w:vAlign w:val="center"/>
+          </w:tcPr>
+          <w:p>
+            <w:pPr>
+              <w:widowControl w:val="1"/>
+              <w:rPr>
+                <w:rFonts w:ascii="Arial" w:cs="Arial" w:eastAsia="Arial" w:hAnsi="Arial"/>
+              </w:rPr>
+            </w:pPr>
+            <w:r>
+              <w:rPr>
+                <w:rFonts w:ascii="Arial" w:cs="Arial" w:eastAsia="Arial" w:hAnsi="Arial"/>
+                <w:rtl w:val="0"/>
+              </w:rPr>
+              <w:t xml:space="preserve">1</w:t>
+            </w:r>
+          </w:p>
+        </w:tc>
+        <w:tc>
+          <w:tcPr>
+            <w:shd w:fill="auto" w:val="clear"/>
+            <w:vAlign w:val="center"/>
+          </w:tcPr>
+          <w:p>
+            <w:pPr>
+              <w:widowControl w:val="1"/>
+              <w:rPr>
+                <w:rFonts w:ascii="Arial" w:cs="Arial" w:eastAsia="Arial" w:hAnsi="Arial"/>
+              </w:rPr>
+            </w:pPr>
+            <w:r>
+              <w:rPr>
+                <w:rFonts w:ascii="Arial" w:cs="Arial" w:eastAsia="Arial" w:hAnsi="Arial"/>
+                <w:rtl w:val="0"/>
+              </w:rPr>
+              <w:t xml:space="preserve">1</w:t>
+            </w:r>
+          </w:p>
+        </w:tc>
+        <w:tc>
+          <w:tcPr>
+            <w:shd w:fill="auto" w:val="clear"/>
+            <w:vAlign w:val="center"/>
+          </w:tcPr>
+          <w:p>
+            <w:pPr>
+              <w:widowControl w:val="1"/>
+              <w:rPr>
+                <w:rFonts w:ascii="Arial" w:cs="Arial" w:eastAsia="Arial" w:hAnsi="Arial"/>
+              </w:rPr>
+            </w:pPr>
+            <w:r>
+              <w:rPr>
+                <w:rFonts w:ascii="Arial" w:cs="Arial" w:eastAsia="Arial" w:hAnsi="Arial"/>
+                <w:rtl w:val="0"/>
+              </w:rPr>
+              <w:t xml:space="preserve">0</w:t>
+            </w:r>
+          </w:p>
+        </w:tc>
+      </w:tr>
+      <w:tr>
+        <w:trPr>
+          <w:trHeight w:val="740" w:hRule="atLeast"/>
+        </w:trPr>
+        <w:tc>
+          <w:tcPr/>
+          <w:p>
+            <w:pPr>
+              <w:widowControl w:val="1"/>
+              <w:rPr>
+                <w:rFonts w:ascii="Arial" w:cs="Arial" w:eastAsia="Arial" w:hAnsi="Arial"/>
+              </w:rPr>
+            </w:pPr>
+            <w:r>
+              <w:rPr>
+                <w:rFonts w:ascii="Arial" w:cs="Arial" w:eastAsia="Arial" w:hAnsi="Arial"/>
+                <w:rtl w:val="0"/>
+              </w:rPr>
+              <w:t xml:space="preserve">4.11</w:t>
+            </w:r>
+          </w:p>
+        </w:tc>
+        <w:tc>
+          <w:tcPr>
+            <w:shd w:fill="auto" w:val="clear"/>
+          </w:tcPr>
+          <w:p>
+            <w:pPr>
+              <w:widowControl w:val="1"/>
+              <w:rPr>
+                <w:rFonts w:ascii="Arial" w:cs="Arial" w:eastAsia="Arial" w:hAnsi="Arial"/>
+              </w:rPr>
+            </w:pPr>
+            <w:r>
+              <w:rPr>
+                <w:rFonts w:ascii="Arial" w:cs="Arial" w:eastAsia="Arial" w:hAnsi="Arial"/>
+                <w:rtl w:val="0"/>
+              </w:rPr>
+              <w:t xml:space="preserve">There is no front end validation for user password and confirm password field</w:t>
+            </w:r>
+          </w:p>
+        </w:tc>
+        <w:tc>
+          <w:tcPr/>
+          <w:p>
+            <w:pPr>
+              <w:widowControl w:val="1"/>
+              <w:rPr>
+                <w:rFonts w:ascii="Arial" w:cs="Arial" w:eastAsia="Arial" w:hAnsi="Arial"/>
+              </w:rPr>
+            </w:pPr>
+            <w:r>
+              <w:rPr>
+                <w:rFonts w:ascii="Arial" w:cs="Arial" w:eastAsia="Arial" w:hAnsi="Arial"/>
+                <w:rtl w:val="0"/>
+              </w:rPr>
+              <w:t xml:space="preserve">The form will be validated prior to submit to prevent having to re-enter data</w:t>
+            </w:r>
+          </w:p>
+        </w:tc>
+        <w:tc>
+          <w:tcPr>
+            <w:shd w:fill="auto" w:val="clear"/>
+            <w:vAlign w:val="center"/>
+          </w:tcPr>
+          <w:p>
+            <w:pPr>
+              <w:widowControl w:val="1"/>
+              <w:rPr>
+                <w:rFonts w:ascii="Arial" w:cs="Arial" w:eastAsia="Arial" w:hAnsi="Arial"/>
+              </w:rPr>
+            </w:pPr>
+            <w:hyperlink r:id="rId21">
+              <w:r>
+                <w:rPr>
+                  <w:rFonts w:ascii="Arial" w:cs="Arial" w:eastAsia="Arial" w:hAnsi="Arial"/>
+                  <w:color w:val="1155cc"/>
+                  <w:u w:val="single"/>
+                  <w:rtl w:val="0"/>
+                </w:rPr>
+                <w:t xml:space="preserve">Complete</w:t>
+              </w:r>
+            </w:hyperlink>
+            <w:r>
+              <w:rPr>
+                <w:rtl w:val="0"/>
+              </w:rPr>
+            </w:r>
+          </w:p>
+        </w:tc>
+        <w:tc>
+          <w:tcPr>
+            <w:shd w:fill="auto" w:val="clear"/>
+            <w:vAlign w:val="center"/>
+          </w:tcPr>
+          <w:p>
+            <w:pPr>
+              <w:widowControl w:val="1"/>
+              <w:rPr>
+                <w:rFonts w:ascii="Arial" w:cs="Arial" w:eastAsia="Arial" w:hAnsi="Arial"/>
+              </w:rPr>
+            </w:pPr>
+            <w:r>
+              <w:rPr>
+                <w:rFonts w:ascii="Arial" w:cs="Arial" w:eastAsia="Arial" w:hAnsi="Arial"/>
+                <w:rtl w:val="0"/>
+              </w:rPr>
+              <w:t xml:space="preserve">Matt</w:t>
+            </w:r>
+          </w:p>
+        </w:tc>
+        <w:tc>
+          <w:tcPr>
+            <w:vAlign w:val="center"/>
+          </w:tcPr>
+          <w:p>
+            <w:pPr>
+              <w:widowControl w:val="1"/>
+              <w:rPr>
+                <w:rFonts w:ascii="Arial" w:cs="Arial" w:eastAsia="Arial" w:hAnsi="Arial"/>
+              </w:rPr>
+            </w:pPr>
+            <w:r>
+              <w:rPr>
+                <w:rFonts w:ascii="Arial" w:cs="Arial" w:eastAsia="Arial" w:hAnsi="Arial"/>
+                <w:rtl w:val="0"/>
+              </w:rPr>
+              <w:t xml:space="preserve">1</w:t>
+            </w:r>
+          </w:p>
+        </w:tc>
+        <w:tc>
+          <w:tcPr>
+            <w:shd w:fill="auto" w:val="clear"/>
+            <w:vAlign w:val="center"/>
+          </w:tcPr>
+          <w:p>
+            <w:pPr>
+              <w:widowControl w:val="1"/>
+              <w:rPr>
+                <w:rFonts w:ascii="Arial" w:cs="Arial" w:eastAsia="Arial" w:hAnsi="Arial"/>
+              </w:rPr>
+            </w:pPr>
+            <w:r>
+              <w:rPr>
+                <w:rFonts w:ascii="Arial" w:cs="Arial" w:eastAsia="Arial" w:hAnsi="Arial"/>
+                <w:rtl w:val="0"/>
+              </w:rPr>
+              <w:t xml:space="preserve">1</w:t>
+            </w:r>
+          </w:p>
+        </w:tc>
+        <w:tc>
+          <w:tcPr>
+            <w:shd w:fill="auto" w:val="clear"/>
+            <w:vAlign w:val="center"/>
+          </w:tcPr>
+          <w:p>
+            <w:pPr>
+              <w:widowControl w:val="1"/>
+              <w:rPr>
+                <w:rFonts w:ascii="Arial" w:cs="Arial" w:eastAsia="Arial" w:hAnsi="Arial"/>
+              </w:rPr>
+            </w:pPr>
+            <w:r>
+              <w:rPr>
+                <w:rFonts w:ascii="Arial" w:cs="Arial" w:eastAsia="Arial" w:hAnsi="Arial"/>
+                <w:rtl w:val="0"/>
+              </w:rPr>
+              <w:t xml:space="preserve">0</w:t>
+            </w:r>
+          </w:p>
+        </w:tc>
+      </w:tr>
+      <w:tr>
+        <w:trPr>
+          <w:trHeight w:val="740" w:hRule="atLeast"/>
+        </w:trPr>
+        <w:tc>
+          <w:tcPr/>
+          <w:p>
+            <w:pPr>
+              <w:widowControl w:val="1"/>
+              <w:rPr>
+                <w:rFonts w:ascii="Arial" w:cs="Arial" w:eastAsia="Arial" w:hAnsi="Arial"/>
+              </w:rPr>
+            </w:pPr>
+            <w:r>
+              <w:rPr>
+                <w:rFonts w:ascii="Arial" w:cs="Arial" w:eastAsia="Arial" w:hAnsi="Arial"/>
+                <w:rtl w:val="0"/>
+              </w:rPr>
+              <w:t xml:space="preserve">4.12</w:t>
+            </w:r>
+          </w:p>
+        </w:tc>
+        <w:tc>
+          <w:tcPr>
+            <w:shd w:fill="auto" w:val="clear"/>
+          </w:tcPr>
+          <w:p>
+            <w:pPr>
+              <w:widowControl w:val="1"/>
+              <w:rPr>
+                <w:rFonts w:ascii="Arial" w:cs="Arial" w:eastAsia="Arial" w:hAnsi="Arial"/>
+              </w:rPr>
+            </w:pPr>
+            <w:r>
+              <w:rPr>
+                <w:rFonts w:ascii="Arial" w:cs="Arial" w:eastAsia="Arial" w:hAnsi="Arial"/>
+                <w:rtl w:val="0"/>
+              </w:rPr>
+              <w:t xml:space="preserve">Add timeframes and axis for charts.</w:t>
+            </w:r>
+          </w:p>
+        </w:tc>
+        <w:tc>
+          <w:tcPr/>
+          <w:p>
+            <w:pPr>
+              <w:widowControl w:val="1"/>
+              <w:rPr>
+                <w:rFonts w:ascii="Arial" w:cs="Arial" w:eastAsia="Arial" w:hAnsi="Arial"/>
+              </w:rPr>
+            </w:pPr>
+            <w:r>
+              <w:rPr>
+                <w:rFonts w:ascii="Arial" w:cs="Arial" w:eastAsia="Arial" w:hAnsi="Arial"/>
+                <w:rtl w:val="0"/>
+              </w:rPr>
+              <w:t xml:space="preserve">Users will be able to select the timeframe of the chart reports, and see a month by month breakdown</w:t>
+            </w:r>
+          </w:p>
+        </w:tc>
+        <w:tc>
+          <w:tcPr>
+            <w:shd w:fill="auto" w:val="clear"/>
+            <w:vAlign w:val="center"/>
+          </w:tcPr>
+          <w:p>
+            <w:pPr>
+              <w:widowControl w:val="1"/>
+              <w:rPr>
+                <w:rFonts w:ascii="Arial" w:cs="Arial" w:eastAsia="Arial" w:hAnsi="Arial"/>
+              </w:rPr>
+            </w:pPr>
+            <w:hyperlink r:id="rId22">
+              <w:r>
+                <w:rPr>
+                  <w:rFonts w:ascii="Arial" w:cs="Arial" w:eastAsia="Arial" w:hAnsi="Arial"/>
+                  <w:color w:val="1155cc"/>
+                  <w:u w:val="single"/>
+                  <w:rtl w:val="0"/>
+                </w:rPr>
+                <w:t xml:space="preserve">Complete</w:t>
+              </w:r>
+            </w:hyperlink>
+            <w:r>
+              <w:rPr>
+                <w:rtl w:val="0"/>
+              </w:rPr>
+            </w:r>
+          </w:p>
+        </w:tc>
+        <w:tc>
+          <w:tcPr>
+            <w:shd w:fill="auto" w:val="clear"/>
+            <w:vAlign w:val="center"/>
+          </w:tcPr>
+          <w:p>
+            <w:pPr>
+              <w:widowControl w:val="1"/>
+              <w:rPr>
+                <w:rFonts w:ascii="Arial" w:cs="Arial" w:eastAsia="Arial" w:hAnsi="Arial"/>
+              </w:rPr>
+            </w:pPr>
+            <w:r>
+              <w:rPr>
+                <w:rFonts w:ascii="Arial" w:cs="Arial" w:eastAsia="Arial" w:hAnsi="Arial"/>
+                <w:rtl w:val="0"/>
+              </w:rPr>
+              <w:t xml:space="preserve">Matt</w:t>
+            </w:r>
+          </w:p>
+        </w:tc>
+        <w:tc>
+          <w:tcPr>
+            <w:vAlign w:val="center"/>
+          </w:tcPr>
+          <w:p>
+            <w:pPr>
+              <w:widowControl w:val="1"/>
+              <w:rPr>
+                <w:rFonts w:ascii="Arial" w:cs="Arial" w:eastAsia="Arial" w:hAnsi="Arial"/>
+              </w:rPr>
+            </w:pPr>
+            <w:r>
+              <w:rPr>
+                <w:rFonts w:ascii="Arial" w:cs="Arial" w:eastAsia="Arial" w:hAnsi="Arial"/>
+                <w:rtl w:val="0"/>
+              </w:rPr>
+              <w:t xml:space="preserve">12</w:t>
+            </w:r>
+          </w:p>
+        </w:tc>
+        <w:tc>
+          <w:tcPr>
+            <w:shd w:fill="auto" w:val="clear"/>
+            <w:vAlign w:val="center"/>
+          </w:tcPr>
+          <w:p>
+            <w:pPr>
+              <w:widowControl w:val="1"/>
+              <w:rPr>
+                <w:rFonts w:ascii="Arial" w:cs="Arial" w:eastAsia="Arial" w:hAnsi="Arial"/>
+              </w:rPr>
+            </w:pPr>
+            <w:r>
+              <w:rPr>
+                <w:rFonts w:ascii="Arial" w:cs="Arial" w:eastAsia="Arial" w:hAnsi="Arial"/>
+                <w:rtl w:val="0"/>
+              </w:rPr>
+              <w:t xml:space="preserve">12</w:t>
+            </w:r>
+          </w:p>
+        </w:tc>
+        <w:tc>
+          <w:tcPr>
+            <w:shd w:fill="auto" w:val="clear"/>
+            <w:vAlign w:val="center"/>
+          </w:tcPr>
+          <w:p>
+            <w:pPr>
+              <w:widowControl w:val="1"/>
+              <w:rPr>
+                <w:rFonts w:ascii="Arial" w:cs="Arial" w:eastAsia="Arial" w:hAnsi="Arial"/>
+              </w:rPr>
+            </w:pPr>
+            <w:r>
+              <w:rPr>
+                <w:rFonts w:ascii="Arial" w:cs="Arial" w:eastAsia="Arial" w:hAnsi="Arial"/>
+                <w:rtl w:val="0"/>
+              </w:rPr>
+              <w:t xml:space="preserve">0</w:t>
+            </w:r>
+          </w:p>
+        </w:tc>
+      </w:tr>
+      <w:tr>
+        <w:trPr>
+          <w:trHeight w:val="740" w:hRule="atLeast"/>
+        </w:trPr>
+        <w:tc>
+          <w:tcPr/>
+          <w:p>
+            <w:pPr>
+              <w:widowControl w:val="1"/>
+              <w:rPr>
+                <w:rFonts w:ascii="Arial" w:cs="Arial" w:eastAsia="Arial" w:hAnsi="Arial"/>
+              </w:rPr>
+            </w:pPr>
+            <w:r>
+              <w:rPr>
+                <w:rFonts w:ascii="Arial" w:cs="Arial" w:eastAsia="Arial" w:hAnsi="Arial"/>
+                <w:rtl w:val="0"/>
+              </w:rPr>
+              <w:t xml:space="preserve">4.13</w:t>
+            </w:r>
+          </w:p>
+        </w:tc>
+        <w:tc>
+          <w:tcPr>
+            <w:shd w:fill="auto" w:val="clear"/>
+          </w:tcPr>
+          <w:p>
+            <w:pPr>
+              <w:widowControl w:val="1"/>
+              <w:rPr>
+                <w:rFonts w:ascii="Arial" w:cs="Arial" w:eastAsia="Arial" w:hAnsi="Arial"/>
+              </w:rPr>
+            </w:pPr>
+            <w:r>
+              <w:rPr>
+                <w:rFonts w:ascii="Arial" w:cs="Arial" w:eastAsia="Arial" w:hAnsi="Arial"/>
+                <w:rtl w:val="0"/>
+              </w:rPr>
+              <w:t xml:space="preserve">Add POB field to project, must be a unique field</w:t>
+            </w:r>
+          </w:p>
+        </w:tc>
+        <w:tc>
+          <w:tcPr/>
+          <w:p>
+            <w:pPr>
+              <w:widowControl w:val="1"/>
+              <w:rPr>
+                <w:rFonts w:ascii="Arial" w:cs="Arial" w:eastAsia="Arial" w:hAnsi="Arial"/>
+              </w:rPr>
+            </w:pPr>
+            <w:r>
+              <w:rPr>
+                <w:rFonts w:ascii="Arial" w:cs="Arial" w:eastAsia="Arial" w:hAnsi="Arial"/>
+                <w:rtl w:val="0"/>
+              </w:rPr>
+              <w:t xml:space="preserve">POB stands for Performance Obligation which is essentially a cost-code, would be up to 16 chars long, but they look something like this: 7812036 or 7812038</w:t>
+            </w:r>
+          </w:p>
+        </w:tc>
+        <w:tc>
+          <w:tcPr>
+            <w:shd w:fill="auto" w:val="clear"/>
+            <w:vAlign w:val="center"/>
+          </w:tcPr>
+          <w:p>
+            <w:pPr>
+              <w:widowControl w:val="1"/>
+              <w:rPr>
+                <w:rFonts w:ascii="Arial" w:cs="Arial" w:eastAsia="Arial" w:hAnsi="Arial"/>
+              </w:rPr>
+            </w:pPr>
+            <w:hyperlink r:id="rId23">
+              <w:r>
+                <w:rPr>
+                  <w:rFonts w:ascii="Arial" w:cs="Arial" w:eastAsia="Arial" w:hAnsi="Arial"/>
+                  <w:color w:val="1155cc"/>
+                  <w:u w:val="single"/>
+                  <w:rtl w:val="0"/>
+                </w:rPr>
+                <w:t xml:space="preserve">Complete</w:t>
+              </w:r>
+            </w:hyperlink>
+            <w:r>
+              <w:rPr>
+                <w:rtl w:val="0"/>
+              </w:rPr>
+            </w:r>
+          </w:p>
+        </w:tc>
+        <w:tc>
+          <w:tcPr>
+            <w:shd w:fill="auto" w:val="clear"/>
+            <w:vAlign w:val="center"/>
+          </w:tcPr>
+          <w:p>
+            <w:pPr>
+              <w:widowControl w:val="1"/>
+              <w:rPr>
+                <w:rFonts w:ascii="Arial" w:cs="Arial" w:eastAsia="Arial" w:hAnsi="Arial"/>
+              </w:rPr>
+            </w:pPr>
+            <w:r>
+              <w:rPr>
+                <w:rFonts w:ascii="Arial" w:cs="Arial" w:eastAsia="Arial" w:hAnsi="Arial"/>
+                <w:rtl w:val="0"/>
+              </w:rPr>
+              <w:t xml:space="preserve">Matt</w:t>
+            </w:r>
+          </w:p>
+        </w:tc>
+        <w:tc>
+          <w:tcPr>
+            <w:vAlign w:val="center"/>
+          </w:tcPr>
+          <w:p>
+            <w:pPr>
+              <w:widowControl w:val="1"/>
+              <w:rPr>
+                <w:rFonts w:ascii="Arial" w:cs="Arial" w:eastAsia="Arial" w:hAnsi="Arial"/>
+              </w:rPr>
+            </w:pPr>
+            <w:r>
+              <w:rPr>
+                <w:rFonts w:ascii="Arial" w:cs="Arial" w:eastAsia="Arial" w:hAnsi="Arial"/>
+                <w:rtl w:val="0"/>
+              </w:rPr>
+              <w:t xml:space="preserve">1</w:t>
+            </w:r>
+          </w:p>
+        </w:tc>
+        <w:tc>
+          <w:tcPr>
+            <w:shd w:fill="auto" w:val="clear"/>
+            <w:vAlign w:val="center"/>
+          </w:tcPr>
+          <w:p>
+            <w:pPr>
+              <w:widowControl w:val="1"/>
+              <w:rPr>
+                <w:rFonts w:ascii="Arial" w:cs="Arial" w:eastAsia="Arial" w:hAnsi="Arial"/>
+              </w:rPr>
+            </w:pPr>
+            <w:r>
+              <w:rPr>
+                <w:rFonts w:ascii="Arial" w:cs="Arial" w:eastAsia="Arial" w:hAnsi="Arial"/>
+                <w:rtl w:val="0"/>
+              </w:rPr>
+              <w:t xml:space="preserve">1</w:t>
+            </w:r>
+          </w:p>
+        </w:tc>
+        <w:tc>
+          <w:tcPr>
+            <w:shd w:fill="auto" w:val="clear"/>
+            <w:vAlign w:val="center"/>
+          </w:tcPr>
+          <w:p>
+            <w:pPr>
+              <w:widowControl w:val="1"/>
+              <w:rPr>
+                <w:rFonts w:ascii="Arial" w:cs="Arial" w:eastAsia="Arial" w:hAnsi="Arial"/>
+              </w:rPr>
+            </w:pPr>
+            <w:r>
+              <w:rPr>
+                <w:rFonts w:ascii="Arial" w:cs="Arial" w:eastAsia="Arial" w:hAnsi="Arial"/>
+                <w:rtl w:val="0"/>
+              </w:rPr>
+              <w:t xml:space="preserve">0</w:t>
+            </w:r>
+          </w:p>
+        </w:tc>
+      </w:tr>
+      <w:tr>
+        <w:trPr>
+          <w:trHeight w:val="740" w:hRule="atLeast"/>
+        </w:trPr>
+        <w:tc>
+          <w:tcPr/>
+          <w:p>
+            <w:pPr>
+              <w:widowControl w:val="1"/>
+              <w:rPr>
+                <w:rFonts w:ascii="Arial" w:cs="Arial" w:eastAsia="Arial" w:hAnsi="Arial"/>
+              </w:rPr>
+            </w:pPr>
+            <w:r>
+              <w:rPr>
+                <w:rFonts w:ascii="Arial" w:cs="Arial" w:eastAsia="Arial" w:hAnsi="Arial"/>
+                <w:rtl w:val="0"/>
+              </w:rPr>
+              <w:t xml:space="preserve">4.14</w:t>
+            </w:r>
+          </w:p>
+        </w:tc>
+        <w:tc>
+          <w:tcPr>
+            <w:shd w:fill="auto" w:val="clear"/>
+          </w:tcPr>
+          <w:p>
+            <w:pPr>
+              <w:widowControl w:val="1"/>
+              <w:rPr>
+                <w:rFonts w:ascii="Arial" w:cs="Arial" w:eastAsia="Arial" w:hAnsi="Arial"/>
+              </w:rPr>
+            </w:pPr>
+            <w:r>
+              <w:rPr>
+                <w:rFonts w:ascii="Arial" w:cs="Arial" w:eastAsia="Arial" w:hAnsi="Arial"/>
+                <w:rtl w:val="0"/>
+              </w:rPr>
+              <w:t xml:space="preserve">Enhancement to notification of new allocation</w:t>
+            </w:r>
+          </w:p>
+        </w:tc>
+        <w:tc>
+          <w:tcPr/>
+          <w:p>
+            <w:pPr>
+              <w:widowControl w:val="1"/>
+              <w:rPr>
+                <w:rFonts w:ascii="Arial" w:cs="Arial" w:eastAsia="Arial" w:hAnsi="Arial"/>
+              </w:rPr>
+            </w:pPr>
+            <w:r>
+              <w:rPr>
+                <w:rFonts w:ascii="Arial" w:cs="Arial" w:eastAsia="Arial" w:hAnsi="Arial"/>
+                <w:rtl w:val="0"/>
+              </w:rPr>
+              <w:t xml:space="preserve">New allocation notification has been expanded to provide more information to the user</w:t>
+            </w:r>
+          </w:p>
+        </w:tc>
+        <w:tc>
+          <w:tcPr>
+            <w:shd w:fill="auto" w:val="clear"/>
+            <w:vAlign w:val="center"/>
+          </w:tcPr>
+          <w:p>
+            <w:pPr>
+              <w:widowControl w:val="1"/>
+              <w:rPr>
+                <w:rFonts w:ascii="Arial" w:cs="Arial" w:eastAsia="Arial" w:hAnsi="Arial"/>
+              </w:rPr>
+            </w:pPr>
+            <w:hyperlink r:id="rId24">
+              <w:r>
+                <w:rPr>
+                  <w:rFonts w:ascii="Arial" w:cs="Arial" w:eastAsia="Arial" w:hAnsi="Arial"/>
+                  <w:color w:val="1155cc"/>
+                  <w:u w:val="single"/>
+                  <w:rtl w:val="0"/>
+                </w:rPr>
+                <w:t xml:space="preserve">Complete</w:t>
+              </w:r>
+            </w:hyperlink>
+            <w:r>
+              <w:rPr>
+                <w:rtl w:val="0"/>
+              </w:rPr>
+            </w:r>
+          </w:p>
+        </w:tc>
+        <w:tc>
+          <w:tcPr>
+            <w:shd w:fill="auto" w:val="clear"/>
+            <w:vAlign w:val="center"/>
+          </w:tcPr>
+          <w:p>
+            <w:pPr>
+              <w:widowControl w:val="1"/>
+              <w:rPr>
+                <w:rFonts w:ascii="Arial" w:cs="Arial" w:eastAsia="Arial" w:hAnsi="Arial"/>
+              </w:rPr>
+            </w:pPr>
+            <w:r>
+              <w:rPr>
+                <w:rFonts w:ascii="Arial" w:cs="Arial" w:eastAsia="Arial" w:hAnsi="Arial"/>
+                <w:rtl w:val="0"/>
+              </w:rPr>
+              <w:t xml:space="preserve">Brodie</w:t>
+            </w:r>
+          </w:p>
+        </w:tc>
+        <w:tc>
+          <w:tcPr>
+            <w:vAlign w:val="center"/>
+          </w:tcPr>
+          <w:p>
+            <w:pPr>
+              <w:widowControl w:val="1"/>
+              <w:rPr>
+                <w:rFonts w:ascii="Arial" w:cs="Arial" w:eastAsia="Arial" w:hAnsi="Arial"/>
+              </w:rPr>
+            </w:pPr>
+            <w:r>
+              <w:rPr>
+                <w:rFonts w:ascii="Arial" w:cs="Arial" w:eastAsia="Arial" w:hAnsi="Arial"/>
+                <w:rtl w:val="0"/>
+              </w:rPr>
+              <w:t xml:space="preserve">0.5</w:t>
+            </w:r>
+          </w:p>
+        </w:tc>
+        <w:tc>
+          <w:tcPr>
+            <w:shd w:fill="auto" w:val="clear"/>
+            <w:vAlign w:val="center"/>
+          </w:tcPr>
+          <w:p>
+            <w:pPr>
+              <w:widowControl w:val="1"/>
+              <w:rPr>
+                <w:rFonts w:ascii="Arial" w:cs="Arial" w:eastAsia="Arial" w:hAnsi="Arial"/>
+              </w:rPr>
+            </w:pPr>
+            <w:r>
+              <w:rPr>
+                <w:rFonts w:ascii="Arial" w:cs="Arial" w:eastAsia="Arial" w:hAnsi="Arial"/>
+                <w:rtl w:val="0"/>
+              </w:rPr>
+              <w:t xml:space="preserve">0.5</w:t>
+            </w:r>
+          </w:p>
+        </w:tc>
+        <w:tc>
+          <w:tcPr>
+            <w:shd w:fill="auto" w:val="clear"/>
+            <w:vAlign w:val="center"/>
+          </w:tcPr>
+          <w:p>
+            <w:pPr>
+              <w:widowControl w:val="1"/>
+              <w:rPr>
+                <w:rFonts w:ascii="Arial" w:cs="Arial" w:eastAsia="Arial" w:hAnsi="Arial"/>
+              </w:rPr>
+            </w:pPr>
+            <w:r>
+              <w:rPr>
+                <w:rFonts w:ascii="Arial" w:cs="Arial" w:eastAsia="Arial" w:hAnsi="Arial"/>
+                <w:rtl w:val="0"/>
+              </w:rPr>
+              <w:t xml:space="preserve">0</w:t>
+            </w:r>
+          </w:p>
+        </w:tc>
+      </w:tr>
+      <w:tr>
+        <w:trPr>
+          <w:trHeight w:val="740" w:hRule="atLeast"/>
+        </w:trPr>
+        <w:tc>
+          <w:tcPr/>
+          <w:p>
+            <w:pPr>
+              <w:widowControl w:val="1"/>
+              <w:rPr>
+                <w:rFonts w:ascii="Arial" w:cs="Arial" w:eastAsia="Arial" w:hAnsi="Arial"/>
+              </w:rPr>
+            </w:pPr>
+            <w:r>
+              <w:rPr>
+                <w:rFonts w:ascii="Arial" w:cs="Arial" w:eastAsia="Arial" w:hAnsi="Arial"/>
+                <w:rtl w:val="0"/>
+              </w:rPr>
+              <w:t xml:space="preserve">4.15</w:t>
+            </w:r>
+          </w:p>
+        </w:tc>
+        <w:tc>
+          <w:tcPr>
+            <w:shd w:fill="auto" w:val="clear"/>
+          </w:tcPr>
+          <w:p>
+            <w:pPr>
+              <w:widowControl w:val="1"/>
+              <w:rPr>
+                <w:rFonts w:ascii="Arial" w:cs="Arial" w:eastAsia="Arial" w:hAnsi="Arial"/>
+              </w:rPr>
+            </w:pPr>
+            <w:r>
+              <w:rPr>
+                <w:rFonts w:ascii="Arial" w:cs="Arial" w:eastAsia="Arial" w:hAnsi="Arial"/>
+                <w:rtl w:val="0"/>
+              </w:rPr>
+              <w:t xml:space="preserve">User cannot be linked to resource without also changing password</w:t>
+            </w:r>
+          </w:p>
+        </w:tc>
+        <w:tc>
+          <w:tcPr/>
+          <w:p>
+            <w:pPr>
+              <w:widowControl w:val="1"/>
+              <w:rPr>
+                <w:rFonts w:ascii="Arial" w:cs="Arial" w:eastAsia="Arial" w:hAnsi="Arial"/>
+              </w:rPr>
+            </w:pPr>
+            <w:r>
+              <w:rPr>
+                <w:rFonts w:ascii="Arial" w:cs="Arial" w:eastAsia="Arial" w:hAnsi="Arial"/>
+                <w:rtl w:val="0"/>
+              </w:rPr>
+              <w:t xml:space="preserve">Users can be linked to a resource independent of password reset</w:t>
+            </w:r>
+          </w:p>
+        </w:tc>
+        <w:tc>
+          <w:tcPr>
+            <w:shd w:fill="auto" w:val="clear"/>
+            <w:vAlign w:val="center"/>
+          </w:tcPr>
+          <w:p>
+            <w:pPr>
+              <w:widowControl w:val="1"/>
+              <w:rPr>
+                <w:rFonts w:ascii="Arial" w:cs="Arial" w:eastAsia="Arial" w:hAnsi="Arial"/>
+              </w:rPr>
+            </w:pPr>
+            <w:r>
+              <w:rPr>
+                <w:rFonts w:ascii="Arial" w:cs="Arial" w:eastAsia="Arial" w:hAnsi="Arial"/>
+                <w:rtl w:val="0"/>
+              </w:rPr>
+              <w:t xml:space="preserve">In progress</w:t>
+            </w:r>
+          </w:p>
+        </w:tc>
+        <w:tc>
+          <w:tcPr>
+            <w:shd w:fill="auto" w:val="clear"/>
+            <w:vAlign w:val="center"/>
+          </w:tcPr>
+          <w:p>
+            <w:pPr>
+              <w:widowControl w:val="1"/>
+              <w:rPr>
+                <w:rFonts w:ascii="Arial" w:cs="Arial" w:eastAsia="Arial" w:hAnsi="Arial"/>
+              </w:rPr>
+            </w:pPr>
+            <w:r>
+              <w:rPr>
+                <w:rFonts w:ascii="Arial" w:cs="Arial" w:eastAsia="Arial" w:hAnsi="Arial"/>
+                <w:rtl w:val="0"/>
+              </w:rPr>
+              <w:t xml:space="preserve">Brodie</w:t>
+            </w:r>
+          </w:p>
+        </w:tc>
+        <w:tc>
+          <w:tcPr>
+            <w:vAlign w:val="center"/>
+          </w:tcPr>
+          <w:p>
+            <w:pPr>
+              <w:widowControl w:val="1"/>
+              <w:rPr>
+                <w:rFonts w:ascii="Arial" w:cs="Arial" w:eastAsia="Arial" w:hAnsi="Arial"/>
+              </w:rPr>
+            </w:pPr>
+            <w:r>
+              <w:rPr>
+                <w:rFonts w:ascii="Arial" w:cs="Arial" w:eastAsia="Arial" w:hAnsi="Arial"/>
+                <w:rtl w:val="0"/>
+              </w:rPr>
+              <w:t xml:space="preserve">1</w:t>
+            </w:r>
+          </w:p>
+        </w:tc>
+        <w:tc>
+          <w:tcPr>
+            <w:shd w:fill="auto" w:val="clear"/>
+            <w:vAlign w:val="center"/>
+          </w:tcPr>
+          <w:p>
+            <w:pPr>
+              <w:widowControl w:val="1"/>
+              <w:rPr>
+                <w:rFonts w:ascii="Arial" w:cs="Arial" w:eastAsia="Arial" w:hAnsi="Arial"/>
+              </w:rPr>
+            </w:pPr>
+            <w:r>
+              <w:rPr>
+                <w:rFonts w:ascii="Arial" w:cs="Arial" w:eastAsia="Arial" w:hAnsi="Arial"/>
+                <w:rtl w:val="0"/>
+              </w:rPr>
+              <w:t xml:space="preserve">2</w:t>
+            </w:r>
+          </w:p>
+        </w:tc>
+        <w:tc>
+          <w:tcPr>
+            <w:shd w:fill="auto" w:val="clear"/>
+            <w:vAlign w:val="center"/>
+          </w:tcPr>
+          <w:p>
+            <w:pPr>
+              <w:widowControl w:val="1"/>
+              <w:rPr>
+                <w:rFonts w:ascii="Arial" w:cs="Arial" w:eastAsia="Arial" w:hAnsi="Arial"/>
+              </w:rPr>
+            </w:pPr>
+            <w:r>
+              <w:rPr>
+                <w:rFonts w:ascii="Arial" w:cs="Arial" w:eastAsia="Arial" w:hAnsi="Arial"/>
+                <w:rtl w:val="0"/>
+              </w:rPr>
+              <w:t xml:space="preserve">1</w:t>
+            </w:r>
+          </w:p>
+        </w:tc>
+      </w:tr>
+      <w:tr>
+        <w:trPr>
+          <w:trHeight w:val="740" w:hRule="atLeast"/>
+        </w:trPr>
+        <w:tc>
+          <w:tcPr/>
+          <w:p>
+            <w:pPr>
+              <w:widowControl w:val="1"/>
+              <w:rPr>
+                <w:rFonts w:ascii="Arial" w:cs="Arial" w:eastAsia="Arial" w:hAnsi="Arial"/>
+              </w:rPr>
+            </w:pPr>
+            <w:r>
+              <w:rPr>
+                <w:rFonts w:ascii="Arial" w:cs="Arial" w:eastAsia="Arial" w:hAnsi="Arial"/>
+                <w:rtl w:val="0"/>
+              </w:rPr>
+              <w:t xml:space="preserve">4.16</w:t>
+            </w:r>
+          </w:p>
+        </w:tc>
+        <w:tc>
+          <w:tcPr>
+            <w:shd w:fill="auto" w:val="clear"/>
+          </w:tcPr>
+          <w:p>
+            <w:pPr>
+              <w:widowControl w:val="1"/>
+              <w:rPr>
+                <w:rFonts w:ascii="Arial" w:cs="Arial" w:eastAsia="Arial" w:hAnsi="Arial"/>
+              </w:rPr>
+            </w:pPr>
+            <w:r>
+              <w:rPr>
+                <w:rFonts w:ascii="Arial" w:cs="Arial" w:eastAsia="Arial" w:hAnsi="Arial"/>
+                <w:rtl w:val="0"/>
+              </w:rPr>
+              <w:t xml:space="preserve">Fixed up html for Edit Users page.</w:t>
+            </w:r>
+          </w:p>
+        </w:tc>
+        <w:tc>
+          <w:tcPr/>
+          <w:p>
+            <w:pPr>
+              <w:widowControl w:val="1"/>
+              <w:rPr>
+                <w:rFonts w:ascii="Arial" w:cs="Arial" w:eastAsia="Arial" w:hAnsi="Arial"/>
+              </w:rPr>
+            </w:pPr>
+            <w:r>
+              <w:rPr>
+                <w:rFonts w:ascii="Arial" w:cs="Arial" w:eastAsia="Arial" w:hAnsi="Arial"/>
+                <w:rtl w:val="0"/>
+              </w:rPr>
+              <w:t xml:space="preserve">Form layout is consistent.</w:t>
+            </w:r>
+          </w:p>
+        </w:tc>
+        <w:tc>
+          <w:tcPr>
+            <w:shd w:fill="auto" w:val="clear"/>
+            <w:vAlign w:val="center"/>
+          </w:tcPr>
+          <w:p>
+            <w:pPr>
+              <w:widowControl w:val="1"/>
+              <w:rPr>
+                <w:rFonts w:ascii="Arial" w:cs="Arial" w:eastAsia="Arial" w:hAnsi="Arial"/>
+              </w:rPr>
+            </w:pPr>
+            <w:hyperlink r:id="rId25">
+              <w:r>
+                <w:rPr>
+                  <w:rFonts w:ascii="Arial" w:cs="Arial" w:eastAsia="Arial" w:hAnsi="Arial"/>
+                  <w:color w:val="1155cc"/>
+                  <w:u w:val="single"/>
+                  <w:rtl w:val="0"/>
+                </w:rPr>
+                <w:t xml:space="preserve">Complete</w:t>
+              </w:r>
+            </w:hyperlink>
+            <w:r>
+              <w:rPr>
+                <w:rtl w:val="0"/>
+              </w:rPr>
+            </w:r>
+          </w:p>
+        </w:tc>
+        <w:tc>
+          <w:tcPr>
+            <w:shd w:fill="auto" w:val="clear"/>
+            <w:vAlign w:val="center"/>
+          </w:tcPr>
+          <w:p>
+            <w:pPr>
+              <w:widowControl w:val="1"/>
+              <w:rPr>
+                <w:rFonts w:ascii="Arial" w:cs="Arial" w:eastAsia="Arial" w:hAnsi="Arial"/>
+              </w:rPr>
+            </w:pPr>
+            <w:r>
+              <w:rPr>
+                <w:rFonts w:ascii="Arial" w:cs="Arial" w:eastAsia="Arial" w:hAnsi="Arial"/>
+                <w:rtl w:val="0"/>
+              </w:rPr>
+              <w:t xml:space="preserve">Jack</w:t>
+            </w:r>
+          </w:p>
+        </w:tc>
+        <w:tc>
+          <w:tcPr>
+            <w:vAlign w:val="center"/>
+          </w:tcPr>
+          <w:p>
+            <w:pPr>
+              <w:widowControl w:val="1"/>
+              <w:rPr>
+                <w:rFonts w:ascii="Arial" w:cs="Arial" w:eastAsia="Arial" w:hAnsi="Arial"/>
+              </w:rPr>
+            </w:pPr>
+            <w:r>
+              <w:rPr>
+                <w:rFonts w:ascii="Arial" w:cs="Arial" w:eastAsia="Arial" w:hAnsi="Arial"/>
+                <w:rtl w:val="0"/>
+              </w:rPr>
+              <w:t xml:space="preserve">0.2</w:t>
+            </w:r>
+          </w:p>
+        </w:tc>
+        <w:tc>
+          <w:tcPr>
+            <w:shd w:fill="auto" w:val="clear"/>
+            <w:vAlign w:val="center"/>
+          </w:tcPr>
+          <w:p>
+            <w:pPr>
+              <w:widowControl w:val="1"/>
+              <w:rPr>
+                <w:rFonts w:ascii="Arial" w:cs="Arial" w:eastAsia="Arial" w:hAnsi="Arial"/>
+              </w:rPr>
+            </w:pPr>
+            <w:r>
+              <w:rPr>
+                <w:rFonts w:ascii="Arial" w:cs="Arial" w:eastAsia="Arial" w:hAnsi="Arial"/>
+                <w:rtl w:val="0"/>
+              </w:rPr>
+              <w:t xml:space="preserve">0.2</w:t>
+            </w:r>
+          </w:p>
+        </w:tc>
+        <w:tc>
+          <w:tcPr>
+            <w:shd w:fill="auto" w:val="clear"/>
+            <w:vAlign w:val="center"/>
+          </w:tcPr>
+          <w:p>
+            <w:pPr>
+              <w:widowControl w:val="1"/>
+              <w:rPr>
+                <w:rFonts w:ascii="Arial" w:cs="Arial" w:eastAsia="Arial" w:hAnsi="Arial"/>
+              </w:rPr>
+            </w:pPr>
+            <w:r>
+              <w:rPr>
+                <w:rFonts w:ascii="Arial" w:cs="Arial" w:eastAsia="Arial" w:hAnsi="Arial"/>
+                <w:rtl w:val="0"/>
+              </w:rPr>
+              <w:t xml:space="preserve">0</w:t>
             </w:r>
           </w:p>
         </w:tc>
@@ -2283,8 +4546,8 @@
         <w:spacing w:line="276" w:lineRule="auto"/>
         <w:rPr/>
         <w:sectPr>
-          <w:headerReference r:id="rId6" w:type="default"/>
-          <w:footerReference r:id="rId7" w:type="default"/>
+          <w:headerReference r:id="rId26" w:type="default"/>
+          <w:footerReference r:id="rId27" w:type="default"/>
           <w:pgSz w:h="15840" w:w="12240"/>
           <w:pgMar w:bottom="1440" w:top="1440" w:left="1440" w:right="1440" w:header="720" w:footer="720"/>
           <w:pgNumType w:start="1"/>
@@ -2816,6 +5079,7 @@
         <w:rPr>
           <w:rtl w:val="0"/>
         </w:rPr>
+        <w:t xml:space="preserve">We believe we have achieved all outcomes from this iteration</w:t>
       </w:r>
     </w:p>
     <w:p>
@@ -2842,6 +5106,7 @@
           <w:rtl w:val="0"/>
         </w:rPr>
         <w:tab/>
+        <w:t xml:space="preserve">All work items on the items list were completed except for one outstanding issue</w:t>
       </w:r>
     </w:p>
     <w:p>
@@ -2867,6 +5132,33 @@
         <w:rPr>
           <w:rtl w:val="0"/>
         </w:rPr>
+        <w:t xml:space="preserve">The system is accessible</w:t>
+      </w:r>
+    </w:p>
+    <w:p>
+      <w:pPr>
+        <w:spacing w:after="120" w:lineRule="auto"/>
+        <w:ind w:left="720" w:firstLine="0"/>
+        <w:rPr/>
+      </w:pPr>
+      <w:r>
+        <w:rPr>
+          <w:rtl w:val="0"/>
+        </w:rPr>
+        <w:t xml:space="preserve">Beta testers have completed testing and provided feedback</w:t>
+      </w:r>
+    </w:p>
+    <w:p>
+      <w:pPr>
+        <w:spacing w:after="120" w:lineRule="auto"/>
+        <w:ind w:left="720" w:firstLine="0"/>
+        <w:rPr/>
+      </w:pPr>
+      <w:r>
+        <w:rPr>
+          <w:rtl w:val="0"/>
+        </w:rPr>
+        <w:t xml:space="preserve">Identified issues within scope have been resolved</w:t>
       </w:r>
     </w:p>
     <w:p>

</xml_diff>